<commit_message>
Práctica Sistemas de ficheros para dispositivos
</commit_message>
<xml_diff>
--- a/Platzi/Bases de datos (iniciaciación al backend)/Material de repaso/1. Introducción y teoria/Conceptos iniciales sobre las bases de datos relacionales, introducción al módelo entidad-relación.docx
+++ b/Platzi/Bases de datos (iniciaciación al backend)/Material de repaso/1. Introducción y teoria/Conceptos iniciales sobre las bases de datos relacionales, introducción al módelo entidad-relación.docx
@@ -21759,7 +21759,7 @@
           <w:smallCaps w:val="0"/>
           <w:rFonts w:ascii="Times New Roman" w:eastAsia="Times New Roman" w:hAnsi="Times New Roman" w:hint="default"/>
         </w:rPr>
-        <w:t xml:space="preserve">Ahora, cómo se configuran las llaves foraneas dentro de MySQL? </w:t>
+        <w:t xml:space="preserve">Un adelanto: Cómo se configuran las llaves foráneas dentro de MySQL? </w:t>
       </w:r>
     </w:p>
     <w:p>
@@ -22053,7 +22053,7 @@
               <a:graphicData uri="http://schemas.openxmlformats.org/drawingml/2006/picture">
                 <pic:pic xmlns:pic="http://schemas.openxmlformats.org/drawingml/2006/picture">
                   <pic:nvPicPr>
-                    <pic:cNvPr id="25" name="Picture 25" descr="/Users/robertovelasquezdean/Library/Group Containers/L48J367XN4.com.infraware.PolarisOffice/EngineTemp/783/fImage42581694031.png"/>
+                    <pic:cNvPr id="25" name="Picture 25" descr="/Users/robertovelasquezdean/Library/Group Containers/L48J367XN4.com.infraware.PolarisOffice/EngineTemp/783/fImage42581694526.png"/>
                     <pic:cNvPicPr>
                       <a:picLocks noChangeAspect="1" noChangeArrowheads="1"/>
                     </pic:cNvPicPr>
@@ -22152,7 +22152,7 @@
               <a:graphicData uri="http://schemas.openxmlformats.org/drawingml/2006/picture">
                 <pic:pic xmlns:pic="http://schemas.openxmlformats.org/drawingml/2006/picture">
                   <pic:nvPicPr>
-                    <pic:cNvPr id="26" name="Picture 26" descr="/Users/robertovelasquezdean/Library/Group Containers/L48J367XN4.com.infraware.PolarisOffice/EngineTemp/783/fImage2314703476.png"/>
+                    <pic:cNvPr id="26" name="Picture 26" descr="/Users/robertovelasquezdean/Library/Group Containers/L48J367XN4.com.infraware.PolarisOffice/EngineTemp/783/fImage2314703526.png"/>
                     <pic:cNvPicPr>
                       <a:picLocks noChangeAspect="1" noChangeArrowheads="1"/>
                     </pic:cNvPicPr>
@@ -22400,7 +22400,7 @@
               <a:graphicData uri="http://schemas.openxmlformats.org/drawingml/2006/picture">
                 <pic:pic xmlns:pic="http://schemas.openxmlformats.org/drawingml/2006/picture">
                   <pic:nvPicPr>
-                    <pic:cNvPr id="28" name="Picture 28" descr="/Users/robertovelasquezdean/Library/Group Containers/L48J367XN4.com.infraware.PolarisOffice/EngineTemp/783/fImage7647867461.png"/>
+                    <pic:cNvPr id="28" name="Picture 28" descr="/Users/robertovelasquezdean/Library/Group Containers/L48J367XN4.com.infraware.PolarisOffice/EngineTemp/783/fImage7647869712.png"/>
                     <pic:cNvPicPr>
                       <a:picLocks noChangeAspect="1" noChangeArrowheads="1"/>
                     </pic:cNvPicPr>
@@ -22508,7 +22508,7 @@
               <a:graphicData uri="http://schemas.openxmlformats.org/drawingml/2006/picture">
                 <pic:pic xmlns:pic="http://schemas.openxmlformats.org/drawingml/2006/picture">
                   <pic:nvPicPr>
-                    <pic:cNvPr id="30" name="Picture 30" descr="/Users/robertovelasquezdean/Library/Group Containers/L48J367XN4.com.infraware.PolarisOffice/EngineTemp/783/fImage39441921563.png"/>
+                    <pic:cNvPr id="30" name="Picture 30" descr="/Users/robertovelasquezdean/Library/Group Containers/L48J367XN4.com.infraware.PolarisOffice/EngineTemp/783/fImage39441927595.png"/>
                     <pic:cNvPicPr>
                       <a:picLocks noChangeAspect="1" noChangeArrowheads="1"/>
                     </pic:cNvPicPr>
@@ -23303,7 +23303,7 @@
               <a:graphicData uri="http://schemas.openxmlformats.org/drawingml/2006/picture">
                 <pic:pic xmlns:pic="http://schemas.openxmlformats.org/drawingml/2006/picture">
                   <pic:nvPicPr>
-                    <pic:cNvPr id="31" name="Picture 31" descr="/Users/robertovelasquezdean/Library/Group Containers/L48J367XN4.com.infraware.PolarisOffice/EngineTemp/783/fImage729594214.png"/>
+                    <pic:cNvPr id="31" name="Picture 31" descr="/Users/robertovelasquezdean/Library/Group Containers/L48J367XN4.com.infraware.PolarisOffice/EngineTemp/783/fImage7295948621.png"/>
                     <pic:cNvPicPr>
                       <a:picLocks noChangeAspect="1" noChangeArrowheads="1"/>
                     </pic:cNvPicPr>
@@ -24023,7 +24023,7 @@
               <a:graphicData uri="http://schemas.openxmlformats.org/drawingml/2006/picture">
                 <pic:pic xmlns:pic="http://schemas.openxmlformats.org/drawingml/2006/picture">
                   <pic:nvPicPr>
-                    <pic:cNvPr id="33" name="Picture 33" descr="/Users/robertovelasquezdean/Library/Group Containers/L48J367XN4.com.infraware.PolarisOffice/EngineTemp/783/fImage84811026383.png"/>
+                    <pic:cNvPr id="33" name="Picture 33" descr="/Users/robertovelasquezdean/Library/Group Containers/L48J367XN4.com.infraware.PolarisOffice/EngineTemp/783/fImage84811021177.png"/>
                     <pic:cNvPicPr>
                       <a:picLocks noChangeAspect="1" noChangeArrowheads="1"/>
                     </pic:cNvPicPr>
@@ -24895,7 +24895,7 @@
               <a:graphicData uri="http://schemas.openxmlformats.org/drawingml/2006/picture">
                 <pic:pic xmlns:pic="http://schemas.openxmlformats.org/drawingml/2006/picture">
                   <pic:nvPicPr>
-                    <pic:cNvPr id="35" name="Picture 35" descr="/Users/robertovelasquezdean/Library/Group Containers/L48J367XN4.com.infraware.PolarisOffice/EngineTemp/783/fImage86581086832.png"/>
+                    <pic:cNvPr id="35" name="Picture 35" descr="/Users/robertovelasquezdean/Library/Group Containers/L48J367XN4.com.infraware.PolarisOffice/EngineTemp/783/fImage8658108341.png"/>
                     <pic:cNvPicPr>
                       <a:picLocks noChangeAspect="1" noChangeArrowheads="1"/>
                     </pic:cNvPicPr>
@@ -25563,7 +25563,7 @@
               <a:graphicData uri="http://schemas.openxmlformats.org/drawingml/2006/picture">
                 <pic:pic xmlns:pic="http://schemas.openxmlformats.org/drawingml/2006/picture">
                   <pic:nvPicPr>
-                    <pic:cNvPr id="37" name="Picture 37" descr="/Users/robertovelasquezdean/Library/Group Containers/L48J367XN4.com.infraware.PolarisOffice/EngineTemp/783/fImage33561769722.png"/>
+                    <pic:cNvPr id="37" name="Picture 37" descr="/Users/robertovelasquezdean/Library/Group Containers/L48J367XN4.com.infraware.PolarisOffice/EngineTemp/783/fImage33561769158.png"/>
                     <pic:cNvPicPr>
                       <a:picLocks noChangeAspect="1" noChangeArrowheads="1"/>
                     </pic:cNvPicPr>
@@ -25779,7 +25779,7 @@
               <a:graphicData uri="http://schemas.openxmlformats.org/drawingml/2006/picture">
                 <pic:pic xmlns:pic="http://schemas.openxmlformats.org/drawingml/2006/picture">
                   <pic:nvPicPr>
-                    <pic:cNvPr id="39" name="Picture 39" descr="/Users/robertovelasquezdean/Library/Group Containers/L48J367XN4.com.infraware.PolarisOffice/EngineTemp/783/fImage38421705511.png"/>
+                    <pic:cNvPr id="39" name="Picture 39" descr="/Users/robertovelasquezdean/Library/Group Containers/L48J367XN4.com.infraware.PolarisOffice/EngineTemp/783/fImage38421703054.png"/>
                     <pic:cNvPicPr>
                       <a:picLocks noChangeAspect="1" noChangeArrowheads="1"/>
                     </pic:cNvPicPr>
@@ -26059,7 +26059,7 @@
               <a:graphicData uri="http://schemas.openxmlformats.org/drawingml/2006/picture">
                 <pic:pic xmlns:pic="http://schemas.openxmlformats.org/drawingml/2006/picture">
                   <pic:nvPicPr>
-                    <pic:cNvPr id="41" name="Picture 41" descr="/Users/robertovelasquezdean/Library/Group Containers/L48J367XN4.com.infraware.PolarisOffice/EngineTemp/783/fImage350682172791.png"/>
+                    <pic:cNvPr id="41" name="Picture 41" descr="/Users/robertovelasquezdean/Library/Group Containers/L48J367XN4.com.infraware.PolarisOffice/EngineTemp/783/fImage350682176020.png"/>
                     <pic:cNvPicPr>
                       <a:picLocks noChangeAspect="1" noChangeArrowheads="1"/>
                     </pic:cNvPicPr>

</xml_diff>

<commit_message>
Reverse Engineer en MySQL & Introducción a Consultas
</commit_message>
<xml_diff>
--- a/Platzi/Bases de datos (iniciaciación al backend)/Material de repaso/1. Introducción y teoria/Conceptos iniciales sobre las bases de datos relacionales, introducción al módelo entidad-relación.docx
+++ b/Platzi/Bases de datos (iniciaciación al backend)/Material de repaso/1. Introducción y teoria/Conceptos iniciales sobre las bases de datos relacionales, introducción al módelo entidad-relación.docx
@@ -100,7 +100,7 @@
         </w:rPr>
         <w:drawing>
           <wp:inline distT="0" distB="0" distL="0" distR="0">
-            <wp:extent cx="5739130" cy="6068060"/>
+            <wp:extent cx="5739765" cy="6068695"/>
             <wp:effectExtent l="0" t="0" r="0" b="0"/>
             <wp:docPr id="9" name="Imagen 1"/>
             <wp:cNvGraphicFramePr>
@@ -110,7 +110,7 @@
               <a:graphicData uri="http://schemas.openxmlformats.org/drawingml/2006/picture">
                 <pic:pic xmlns:pic="http://schemas.openxmlformats.org/drawingml/2006/picture">
                   <pic:nvPicPr>
-                    <pic:cNvPr id="1" name="Picture 1" descr="/Users/robertovelasquezdean/Library/Group Containers/L48J367XN4.com.infraware.PolarisOffice/EngineTemp/402/fImage162520106679.png"/>
+                    <pic:cNvPr id="1" name="Picture 1" descr="/Users/robertovelasquezdean/Library/Group Containers/L48J367XN4.com.infraware.PolarisOffice/EngineTemp/453/fImage162520106679.png"/>
                     <pic:cNvPicPr>
                       <a:picLocks noChangeAspect="1" noChangeArrowheads="1"/>
                     </pic:cNvPicPr>
@@ -130,7 +130,7 @@
                   <pic:spPr>
                     <a:xfrm>
                       <a:off x="0" y="0"/>
-                      <a:ext cx="5739765" cy="6068695"/>
+                      <a:ext cx="5740400" cy="6069330"/>
                     </a:xfrm>
                     <a:prstGeom prst="rect"/>
                     <a:ln cap="flat"/>
@@ -168,7 +168,7 @@
         </w:rPr>
         <w:drawing>
           <wp:inline distT="0" distB="0" distL="0" distR="0">
-            <wp:extent cx="5739130" cy="5252085"/>
+            <wp:extent cx="5739765" cy="5252720"/>
             <wp:effectExtent l="0" t="0" r="0" b="0"/>
             <wp:docPr id="10" name="Imagen 2"/>
             <wp:cNvGraphicFramePr>
@@ -178,7 +178,7 @@
               <a:graphicData uri="http://schemas.openxmlformats.org/drawingml/2006/picture">
                 <pic:pic xmlns:pic="http://schemas.openxmlformats.org/drawingml/2006/picture">
                   <pic:nvPicPr>
-                    <pic:cNvPr id="2" name="Picture 2" descr="/Users/robertovelasquezdean/Library/Group Containers/L48J367XN4.com.infraware.PolarisOffice/EngineTemp/402/fImage150516119568.png"/>
+                    <pic:cNvPr id="2" name="Picture 2" descr="/Users/robertovelasquezdean/Library/Group Containers/L48J367XN4.com.infraware.PolarisOffice/EngineTemp/453/fImage150516119568.png"/>
                     <pic:cNvPicPr>
                       <a:picLocks noChangeAspect="1" noChangeArrowheads="1"/>
                     </pic:cNvPicPr>
@@ -198,7 +198,7 @@
                   <pic:spPr>
                     <a:xfrm>
                       <a:off x="0" y="0"/>
-                      <a:ext cx="5739765" cy="5252720"/>
+                      <a:ext cx="5740400" cy="5253355"/>
                     </a:xfrm>
                     <a:prstGeom prst="rect"/>
                     <a:ln cap="flat"/>
@@ -257,7 +257,7 @@
         </w:rPr>
         <w:drawing>
           <wp:inline distT="0" distB="0" distL="0" distR="0">
-            <wp:extent cx="5739130" cy="4526915"/>
+            <wp:extent cx="5739765" cy="4527550"/>
             <wp:effectExtent l="0" t="0" r="0" b="0"/>
             <wp:docPr id="11" name="Imagen 3"/>
             <wp:cNvGraphicFramePr>
@@ -267,7 +267,7 @@
               <a:graphicData uri="http://schemas.openxmlformats.org/drawingml/2006/picture">
                 <pic:pic xmlns:pic="http://schemas.openxmlformats.org/drawingml/2006/picture">
                   <pic:nvPicPr>
-                    <pic:cNvPr id="3" name="Picture 3" descr="/Users/robertovelasquezdean/Library/Group Containers/L48J367XN4.com.infraware.PolarisOffice/EngineTemp/402/fImage13130613363.png"/>
+                    <pic:cNvPr id="3" name="Picture 3" descr="/Users/robertovelasquezdean/Library/Group Containers/L48J367XN4.com.infraware.PolarisOffice/EngineTemp/453/fImage13130613363.png"/>
                     <pic:cNvPicPr>
                       <a:picLocks noChangeAspect="1" noChangeArrowheads="1"/>
                     </pic:cNvPicPr>
@@ -287,7 +287,7 @@
                   <pic:spPr>
                     <a:xfrm>
                       <a:off x="0" y="0"/>
-                      <a:ext cx="5739765" cy="4527550"/>
+                      <a:ext cx="5740400" cy="4528185"/>
                     </a:xfrm>
                     <a:prstGeom prst="rect"/>
                     <a:ln cap="flat"/>
@@ -2201,7 +2201,7 @@
         <mc:AlternateContent>
           <mc:Choice Requires="wps">
             <w:drawing>
-              <wp:anchor distT="0" distB="0" distL="114300" distR="114300" simplePos="0" relativeHeight="251625005" behindDoc="0" locked="0" layoutInCell="1" allowOverlap="1">
+              <wp:anchor distT="0" distB="0" distL="114300" distR="114300" simplePos="0" relativeHeight="251625007" behindDoc="0" locked="0" layoutInCell="1" allowOverlap="1">
                 <wp:simplePos x="0" y="0"/>
                 <wp:positionH relativeFrom="column">
                   <wp:posOffset>15879</wp:posOffset>
@@ -2223,7 +2223,7 @@
                       <wps:spPr>
                         <a:xfrm>
                           <a:off x="0" y="0"/>
-                          <a:ext cx="1513205" cy="294005"/>
+                          <a:ext cx="1513840" cy="294640"/>
                         </a:xfrm>
                         <a:prstGeom prst="rect"/>
                         <a:ln cap="flat"/>
@@ -2289,7 +2289,7 @@
           </mc:Choice>
           <mc:Fallback>
             <w:pict>
-              <v:shape id="_x0000_s14" style="position:absolute;left:0;margin-left:1pt;mso-position-horizontal:absolute;mso-position-horizontal-relative:text;margin-top:20pt;mso-position-vertical:absolute;mso-position-vertical-relative:text;width:119.0pt;height:23.1pt;v-text-anchor:middle;z-index:251625005" coordsize="1512570,293370" path="m,l1512570,,1512570,293370,,293370xe" strokecolor="#41719c" o:allowoverlap="1" strokeweight="1pt" fillcolor="#5b9bd5" filled="t">
+              <v:shape id="_x0000_s14" style="position:absolute;left:0;margin-left:1pt;mso-position-horizontal:absolute;mso-position-horizontal-relative:text;margin-top:20pt;mso-position-vertical:absolute;mso-position-vertical-relative:text;width:119.1pt;height:23.1pt;v-text-anchor:middle;z-index:251625007" coordsize="1513205,294005" path="m,l1513205,,1513205,294005,,294005xe" strokecolor="#41719c" o:allowoverlap="1" strokeweight="1pt" fillcolor="#5b9bd5" filled="t">
                 <v:stroke joinstyle="miter"/>
                 <v:textbox style="" inset="7pt,2pt,7pt,2pt">
                   <w:txbxContent>
@@ -2337,7 +2337,7 @@
         <mc:AlternateContent>
           <mc:Choice Requires="wps">
             <w:drawing>
-              <wp:anchor distT="0" distB="0" distL="114300" distR="114300" simplePos="0" relativeHeight="251625006" behindDoc="0" locked="0" layoutInCell="1" allowOverlap="1">
+              <wp:anchor distT="0" distB="0" distL="114300" distR="114300" simplePos="0" relativeHeight="251625008" behindDoc="0" locked="0" layoutInCell="1" allowOverlap="1">
                 <wp:simplePos x="0" y="0"/>
                 <wp:positionH relativeFrom="column">
                   <wp:posOffset>1656085</wp:posOffset>
@@ -2359,7 +2359,7 @@
                       <wps:spPr>
                         <a:xfrm>
                           <a:off x="0" y="0"/>
-                          <a:ext cx="1513205" cy="294005"/>
+                          <a:ext cx="1513840" cy="294640"/>
                         </a:xfrm>
                         <a:prstGeom prst="rect"/>
                         <a:ln cap="flat"/>
@@ -2425,7 +2425,7 @@
           </mc:Choice>
           <mc:Fallback>
             <w:pict>
-              <v:shape id="_x0000_s15" style="position:absolute;left:0;margin-left:130pt;mso-position-horizontal:absolute;mso-position-horizontal-relative:text;margin-top:21pt;mso-position-vertical:absolute;mso-position-vertical-relative:text;width:119.0pt;height:23.1pt;v-text-anchor:middle;z-index:251625006" coordsize="1512570,293370" path="m,l1512570,,1512570,293370,,293370xe" strokecolor="#41719c" o:allowoverlap="1" strokeweight="1pt" fillcolor="#5b9bd5" filled="t">
+              <v:shape id="_x0000_s15" style="position:absolute;left:0;margin-left:130pt;mso-position-horizontal:absolute;mso-position-horizontal-relative:text;margin-top:21pt;mso-position-vertical:absolute;mso-position-vertical-relative:text;width:119.1pt;height:23.1pt;v-text-anchor:middle;z-index:251625008" coordsize="1513205,294005" path="m,l1513205,,1513205,294005,,294005xe" strokecolor="#41719c" o:allowoverlap="1" strokeweight="1pt" fillcolor="#5b9bd5" filled="t">
                 <v:stroke joinstyle="miter"/>
                 <v:textbox style="" inset="7pt,2pt,7pt,2pt">
                   <w:txbxContent>
@@ -2698,7 +2698,7 @@
         <mc:AlternateContent>
           <mc:Choice Requires="wps">
             <w:drawing>
-              <wp:anchor distT="0" distB="0" distL="114300" distR="114300" simplePos="0" relativeHeight="251625007" behindDoc="0" locked="0" layoutInCell="1" allowOverlap="1">
+              <wp:anchor distT="0" distB="0" distL="114300" distR="114300" simplePos="0" relativeHeight="251625009" behindDoc="0" locked="0" layoutInCell="1" allowOverlap="1">
                 <wp:simplePos x="0" y="0"/>
                 <wp:positionH relativeFrom="column">
                   <wp:posOffset>704854</wp:posOffset>
@@ -2720,7 +2720,7 @@
                       <wps:spPr>
                         <a:xfrm>
                           <a:off x="0" y="0"/>
-                          <a:ext cx="1513205" cy="294005"/>
+                          <a:ext cx="1513840" cy="294640"/>
                         </a:xfrm>
                         <a:prstGeom prst="rect"/>
                         <a:ln cap="flat"/>
@@ -2786,7 +2786,7 @@
           </mc:Choice>
           <mc:Fallback>
             <w:pict>
-              <v:shape id="_x0000_s16" style="position:absolute;left:0;margin-left:56pt;mso-position-horizontal:absolute;mso-position-horizontal-relative:text;margin-top:61pt;mso-position-vertical:absolute;mso-position-vertical-relative:text;width:119.0pt;height:23.1pt;v-text-anchor:middle;z-index:251625007" coordsize="1512570,293370" path="m,l1512570,,1512570,293370,,293370xe" strokecolor="#41719c" o:allowoverlap="1" strokeweight="1pt" fillcolor="#5b9bd5" filled="t">
+              <v:shape id="_x0000_s16" style="position:absolute;left:0;margin-left:56pt;mso-position-horizontal:absolute;mso-position-horizontal-relative:text;margin-top:61pt;mso-position-vertical:absolute;mso-position-vertical-relative:text;width:119.1pt;height:23.1pt;v-text-anchor:middle;z-index:251625009" coordsize="1513205,294005" path="m,l1513205,,1513205,294005,,294005xe" strokecolor="#41719c" o:allowoverlap="1" strokeweight="1pt" fillcolor="#5b9bd5" filled="t">
                 <v:stroke joinstyle="miter"/>
                 <v:textbox style="" inset="7pt,2pt,7pt,2pt">
                   <w:txbxContent>
@@ -3088,7 +3088,7 @@
         <mc:AlternateContent>
           <mc:Choice Requires="wps">
             <w:drawing>
-              <wp:anchor distT="0" distB="0" distL="114300" distR="114300" simplePos="0" relativeHeight="251625001" behindDoc="0" locked="0" layoutInCell="1" allowOverlap="1">
+              <wp:anchor distT="0" distB="0" distL="114300" distR="114300" simplePos="0" relativeHeight="251625003" behindDoc="0" locked="0" layoutInCell="1" allowOverlap="1">
                 <wp:simplePos x="0" y="0"/>
                 <wp:positionH relativeFrom="column">
                   <wp:posOffset>2209805</wp:posOffset>
@@ -3110,7 +3110,7 @@
                       <wps:spPr>
                         <a:xfrm>
                           <a:off x="0" y="0"/>
-                          <a:ext cx="8255" cy="360680"/>
+                          <a:ext cx="8890" cy="361315"/>
                         </a:xfrm>
                         <a:prstGeom prst="straightConnector1"/>
                         <a:ln cap="flat">
@@ -3143,7 +3143,7 @@
           </mc:Choice>
           <mc:Fallback>
             <w:pict>
-              <v:shape id="_x0000_s17" style="position:absolute;left:0;margin-left:174pt;mso-position-horizontal:absolute;mso-position-horizontal-relative:text;margin-top:13pt;mso-position-vertical:absolute;mso-position-vertical-relative:text;width:0.6pt;height:28.3pt;v-text-anchor:middle;z-index:251625001" coordsize="7620,360045" path="m,l7620,360045e" strokecolor="#5b9bd5" o:allowoverlap="1" strokeweight="0.50pt" filled="f">
+              <v:shape id="_x0000_s17" style="position:absolute;left:0;margin-left:174pt;mso-position-horizontal:absolute;mso-position-horizontal-relative:text;margin-top:13pt;mso-position-vertical:absolute;mso-position-vertical-relative:text;width:0.6pt;height:28.3pt;v-text-anchor:middle;z-index:251625003" coordsize="8255,360680" path="m,l8255,360680e" strokecolor="#5b9bd5" o:allowoverlap="1" strokeweight="0.50pt" filled="f">
                 <v:stroke joinstyle="miter"/>
               </v:shape>
             </w:pict>
@@ -3184,7 +3184,7 @@
         <mc:AlternateContent>
           <mc:Choice Requires="wps">
             <w:drawing>
-              <wp:anchor distT="0" distB="0" distL="114300" distR="114300" simplePos="0" relativeHeight="251624995" behindDoc="0" locked="0" layoutInCell="1" allowOverlap="1">
+              <wp:anchor distT="0" distB="0" distL="114300" distR="114300" simplePos="0" relativeHeight="251624997" behindDoc="0" locked="0" layoutInCell="1" allowOverlap="1">
                 <wp:simplePos x="0" y="0"/>
                 <wp:positionH relativeFrom="column">
                   <wp:posOffset>1996444</wp:posOffset>
@@ -3206,7 +3206,7 @@
                       <wps:spPr>
                         <a:xfrm>
                           <a:off x="0" y="0"/>
-                          <a:ext cx="1161415" cy="484505"/>
+                          <a:ext cx="1162050" cy="485140"/>
                         </a:xfrm>
                         <a:prstGeom prst="flowChartDecision"/>
                         <a:ln cap="flat"/>
@@ -3281,7 +3281,7 @@
           </mc:Choice>
           <mc:Fallback>
             <w:pict>
-              <v:shape id="_x0000_s18" style="position:absolute;left:0;margin-left:157pt;mso-position-horizontal:absolute;mso-position-horizontal-relative:text;margin-top:3pt;mso-position-vertical:absolute;mso-position-vertical-relative:text;width:91.4pt;height:38.1pt;v-text-anchor:middle;z-index:251624995" coordsize="1160780,483870" path="m,241935l580390,,1160780,241935,580390,483870xe" strokecolor="#41719c" o:allowoverlap="1" strokeweight="1pt" fillcolor="#5b9bd5" filled="t">
+              <v:shape id="_x0000_s18" style="position:absolute;left:0;margin-left:157pt;mso-position-horizontal:absolute;mso-position-horizontal-relative:text;margin-top:3pt;mso-position-vertical:absolute;mso-position-vertical-relative:text;width:91.4pt;height:38.1pt;v-text-anchor:middle;z-index:251624997" coordsize="1161415,484505" path="m,242570l580390,,1161415,242570,580390,484505xe" strokecolor="#41719c" o:allowoverlap="1" strokeweight="1pt" fillcolor="#5b9bd5" filled="t">
                 <v:stroke joinstyle="miter"/>
                 <v:textbox style="" inset="7pt,2pt,7pt,2pt">
                   <w:txbxContent>
@@ -3365,7 +3365,7 @@
         <mc:AlternateContent>
           <mc:Choice Requires="wps">
             <w:drawing>
-              <wp:anchor distT="0" distB="0" distL="114300" distR="114300" simplePos="0" relativeHeight="251625002" behindDoc="0" locked="0" layoutInCell="1" allowOverlap="1">
+              <wp:anchor distT="0" distB="0" distL="114300" distR="114300" simplePos="0" relativeHeight="251625004" behindDoc="0" locked="0" layoutInCell="1" allowOverlap="1">
                 <wp:simplePos x="0" y="0"/>
                 <wp:positionH relativeFrom="column">
                   <wp:posOffset>2971805</wp:posOffset>
@@ -3387,7 +3387,7 @@
                       <wps:spPr>
                         <a:xfrm>
                           <a:off x="0" y="0"/>
-                          <a:ext cx="8255" cy="360680"/>
+                          <a:ext cx="8890" cy="361315"/>
                         </a:xfrm>
                         <a:prstGeom prst="straightConnector1"/>
                         <a:ln cap="flat">
@@ -3420,7 +3420,7 @@
           </mc:Choice>
           <mc:Fallback>
             <w:pict>
-              <v:shape id="_x0000_s19" style="position:absolute;left:0;margin-left:234pt;mso-position-horizontal:absolute;mso-position-horizontal-relative:text;margin-top:3pt;mso-position-vertical:absolute;mso-position-vertical-relative:text;width:0.6pt;height:28.3pt;v-text-anchor:middle;z-index:251625002" coordsize="7620,360045" path="m,l7620,360045e" strokecolor="#5b9bd5" o:allowoverlap="1" strokeweight="0.50pt" filled="f">
+              <v:shape id="_x0000_s19" style="position:absolute;left:0;margin-left:234pt;mso-position-horizontal:absolute;mso-position-horizontal-relative:text;margin-top:3pt;mso-position-vertical:absolute;mso-position-vertical-relative:text;width:0.6pt;height:28.3pt;v-text-anchor:middle;z-index:251625004" coordsize="8255,360680" path="m,l8255,360680e" strokecolor="#5b9bd5" o:allowoverlap="1" strokeweight="0.50pt" filled="f">
                 <v:stroke joinstyle="miter"/>
               </v:shape>
             </w:pict>
@@ -3461,7 +3461,7 @@
         <mc:AlternateContent>
           <mc:Choice Requires="wps">
             <w:drawing>
-              <wp:anchor distT="0" distB="0" distL="114300" distR="114300" simplePos="0" relativeHeight="251624998" behindDoc="0" locked="0" layoutInCell="1" allowOverlap="1">
+              <wp:anchor distT="0" distB="0" distL="114300" distR="114300" simplePos="0" relativeHeight="251625000" behindDoc="0" locked="0" layoutInCell="1" allowOverlap="1">
                 <wp:simplePos x="0" y="0"/>
                 <wp:positionH relativeFrom="column">
                   <wp:posOffset>2961644</wp:posOffset>
@@ -3483,7 +3483,7 @@
                       <wps:spPr>
                         <a:xfrm>
                           <a:off x="0" y="0"/>
-                          <a:ext cx="1513205" cy="294005"/>
+                          <a:ext cx="1513840" cy="294640"/>
                         </a:xfrm>
                         <a:prstGeom prst="rect"/>
                         <a:ln cap="flat"/>
@@ -3549,7 +3549,7 @@
           </mc:Choice>
           <mc:Fallback>
             <w:pict>
-              <v:shape id="_x0000_s20" style="position:absolute;left:0;margin-left:233pt;mso-position-horizontal:absolute;mso-position-horizontal-relative:text;margin-top:9pt;mso-position-vertical:absolute;mso-position-vertical-relative:text;width:119.0pt;height:23.1pt;v-text-anchor:middle;z-index:251624998" coordsize="1512570,293370" path="m,l1512570,,1512570,293370,,293370xe" strokecolor="#41719c" o:allowoverlap="1" strokeweight="1pt" fillcolor="#5b9bd5" filled="t">
+              <v:shape id="_x0000_s20" style="position:absolute;left:0;margin-left:233pt;mso-position-horizontal:absolute;mso-position-horizontal-relative:text;margin-top:9pt;mso-position-vertical:absolute;mso-position-vertical-relative:text;width:119.1pt;height:23.1pt;v-text-anchor:middle;z-index:251625000" coordsize="1513205,294005" path="m,l1513205,,1513205,294005,,294005xe" strokecolor="#41719c" o:allowoverlap="1" strokeweight="1pt" fillcolor="#5b9bd5" filled="t">
                 <v:stroke joinstyle="miter"/>
                 <v:textbox style="" inset="7pt,2pt,7pt,2pt">
                   <w:txbxContent>
@@ -3837,7 +3837,7 @@
         <mc:AlternateContent>
           <mc:Choice Requires="wps">
             <w:drawing>
-              <wp:anchor distT="0" distB="0" distL="114300" distR="114300" simplePos="0" relativeHeight="251625008" behindDoc="0" locked="0" layoutInCell="1" allowOverlap="1">
+              <wp:anchor distT="0" distB="0" distL="114300" distR="114300" simplePos="0" relativeHeight="251625010" behindDoc="0" locked="0" layoutInCell="1" allowOverlap="1">
                 <wp:simplePos x="0" y="0"/>
                 <wp:positionH relativeFrom="column">
                   <wp:posOffset>666120</wp:posOffset>
@@ -3859,7 +3859,7 @@
                       <wps:spPr>
                         <a:xfrm>
                           <a:off x="0" y="0"/>
-                          <a:ext cx="1513205" cy="294005"/>
+                          <a:ext cx="1513840" cy="294640"/>
                         </a:xfrm>
                         <a:prstGeom prst="rect"/>
                         <a:ln cap="flat"/>
@@ -3925,7 +3925,7 @@
           </mc:Choice>
           <mc:Fallback>
             <w:pict>
-              <v:shape id="_x0000_s21" style="position:absolute;left:0;margin-left:52pt;mso-position-horizontal:absolute;mso-position-horizontal-relative:text;margin-top:13pt;mso-position-vertical:absolute;mso-position-vertical-relative:text;width:119.0pt;height:23.1pt;v-text-anchor:middle;z-index:251625008" coordsize="1512570,293370" path="m,l1512570,,1512570,293370,,293370xe" strokecolor="#41719c" o:allowoverlap="1" strokeweight="1pt" fillcolor="#5b9bd5" filled="t">
+              <v:shape id="_x0000_s21" style="position:absolute;left:0;margin-left:52pt;mso-position-horizontal:absolute;mso-position-horizontal-relative:text;margin-top:13pt;mso-position-vertical:absolute;mso-position-vertical-relative:text;width:119.1pt;height:23.1pt;v-text-anchor:middle;z-index:251625010" coordsize="1513205,294005" path="m,l1513205,,1513205,294005,,294005xe" strokecolor="#41719c" o:allowoverlap="1" strokeweight="1pt" fillcolor="#5b9bd5" filled="t">
                 <v:stroke joinstyle="miter"/>
                 <v:textbox style="" inset="7pt,2pt,7pt,2pt">
                   <w:txbxContent>
@@ -4000,7 +4000,7 @@
         <mc:AlternateContent>
           <mc:Choice Requires="wps">
             <w:drawing>
-              <wp:anchor distT="0" distB="0" distL="114300" distR="114300" simplePos="0" relativeHeight="251625009" behindDoc="0" locked="0" layoutInCell="1" allowOverlap="1">
+              <wp:anchor distT="0" distB="0" distL="114300" distR="114300" simplePos="0" relativeHeight="251625011" behindDoc="0" locked="0" layoutInCell="1" allowOverlap="1">
                 <wp:simplePos x="0" y="0"/>
                 <wp:positionH relativeFrom="column">
                   <wp:posOffset>2176149</wp:posOffset>
@@ -4022,7 +4022,7 @@
                       <wps:spPr>
                         <a:xfrm>
                           <a:off x="0" y="0"/>
-                          <a:ext cx="8255" cy="360680"/>
+                          <a:ext cx="8890" cy="361315"/>
                         </a:xfrm>
                         <a:prstGeom prst="straightConnector1"/>
                         <a:ln cap="flat">
@@ -4055,7 +4055,7 @@
           </mc:Choice>
           <mc:Fallback>
             <w:pict>
-              <v:shape id="_x0000_s22" style="position:absolute;left:0;margin-left:171pt;mso-position-horizontal:absolute;mso-position-horizontal-relative:text;margin-top:13pt;mso-position-vertical:absolute;mso-position-vertical-relative:text;width:0.6pt;height:28.3pt;v-text-anchor:middle;z-index:251625009" coordsize="7620,360045" path="m,l7620,360045e" strokecolor="#5b9bd5" o:allowoverlap="1" strokeweight="0.50pt" filled="f">
+              <v:shape id="_x0000_s22" style="position:absolute;left:0;margin-left:171pt;mso-position-horizontal:absolute;mso-position-horizontal-relative:text;margin-top:13pt;mso-position-vertical:absolute;mso-position-vertical-relative:text;width:0.6pt;height:28.3pt;v-text-anchor:middle;z-index:251625011" coordsize="8255,360680" path="m,l8255,360680e" strokecolor="#5b9bd5" o:allowoverlap="1" strokeweight="0.50pt" filled="f">
                 <v:stroke joinstyle="miter"/>
               </v:shape>
             </w:pict>
@@ -4096,7 +4096,7 @@
         <mc:AlternateContent>
           <mc:Choice Requires="wps">
             <w:drawing>
-              <wp:anchor distT="0" distB="0" distL="114300" distR="114300" simplePos="0" relativeHeight="251624996" behindDoc="0" locked="0" layoutInCell="1" allowOverlap="1">
+              <wp:anchor distT="0" distB="0" distL="114300" distR="114300" simplePos="0" relativeHeight="251624998" behindDoc="0" locked="0" layoutInCell="1" allowOverlap="1">
                 <wp:simplePos x="0" y="0"/>
                 <wp:positionH relativeFrom="column">
                   <wp:posOffset>1691645</wp:posOffset>
@@ -4118,7 +4118,7 @@
                       <wps:spPr>
                         <a:xfrm>
                           <a:off x="0" y="0"/>
-                          <a:ext cx="1637665" cy="484505"/>
+                          <a:ext cx="1638300" cy="485140"/>
                         </a:xfrm>
                         <a:prstGeom prst="flowChartDecision"/>
                         <a:ln cap="flat"/>
@@ -4184,7 +4184,7 @@
           </mc:Choice>
           <mc:Fallback>
             <w:pict>
-              <v:shape id="_x0000_s23" style="position:absolute;left:0;margin-left:133pt;mso-position-horizontal:absolute;mso-position-horizontal-relative:text;margin-top:3pt;mso-position-vertical:absolute;mso-position-vertical-relative:text;width:128.9pt;height:38.1pt;v-text-anchor:middle;z-index:251624996" coordsize="1637030,483870" path="m,241935l818515,,1637030,241935,818515,483870xe" strokecolor="#41719c" o:allowoverlap="1" strokeweight="1pt" fillcolor="#5b9bd5" filled="t">
+              <v:shape id="_x0000_s23" style="position:absolute;left:0;margin-left:133pt;mso-position-horizontal:absolute;mso-position-horizontal-relative:text;margin-top:3pt;mso-position-vertical:absolute;mso-position-vertical-relative:text;width:128.9pt;height:38.1pt;v-text-anchor:middle;z-index:251624998" coordsize="1637665,484505" path="m,242570l818515,,1637665,242570,818515,484505xe" strokecolor="#41719c" o:allowoverlap="1" strokeweight="1pt" fillcolor="#5b9bd5" filled="t">
                 <v:stroke joinstyle="miter"/>
                 <v:textbox style="" inset="7pt,2pt,7pt,2pt">
                   <w:txbxContent>
@@ -4259,7 +4259,7 @@
         <mc:AlternateContent>
           <mc:Choice Requires="wps">
             <w:drawing>
-              <wp:anchor distT="0" distB="0" distL="114300" distR="114300" simplePos="0" relativeHeight="251625003" behindDoc="0" locked="0" layoutInCell="1" allowOverlap="1">
+              <wp:anchor distT="0" distB="0" distL="114300" distR="114300" simplePos="0" relativeHeight="251625005" behindDoc="0" locked="0" layoutInCell="1" allowOverlap="1">
                 <wp:simplePos x="0" y="0"/>
                 <wp:positionH relativeFrom="column">
                   <wp:posOffset>2971805</wp:posOffset>
@@ -4281,7 +4281,7 @@
                       <wps:spPr>
                         <a:xfrm>
                           <a:off x="0" y="0"/>
-                          <a:ext cx="8255" cy="360680"/>
+                          <a:ext cx="8890" cy="361315"/>
                         </a:xfrm>
                         <a:prstGeom prst="straightConnector1"/>
                         <a:ln cap="flat">
@@ -4314,7 +4314,7 @@
           </mc:Choice>
           <mc:Fallback>
             <w:pict>
-              <v:shape id="_x0000_s24" style="position:absolute;left:0;margin-left:234pt;mso-position-horizontal:absolute;mso-position-horizontal-relative:text;margin-top:3pt;mso-position-vertical:absolute;mso-position-vertical-relative:text;width:0.6pt;height:28.3pt;v-text-anchor:middle;z-index:251625003" coordsize="7620,360045" path="m,l7620,360045e" strokecolor="#5b9bd5" o:allowoverlap="1" strokeweight="0.50pt" filled="f">
+              <v:shape id="_x0000_s24" style="position:absolute;left:0;margin-left:234pt;mso-position-horizontal:absolute;mso-position-horizontal-relative:text;margin-top:3pt;mso-position-vertical:absolute;mso-position-vertical-relative:text;width:0.6pt;height:28.3pt;v-text-anchor:middle;z-index:251625005" coordsize="8255,360680" path="m,l8255,360680e" strokecolor="#5b9bd5" o:allowoverlap="1" strokeweight="0.50pt" filled="f">
                 <v:stroke joinstyle="miter"/>
               </v:shape>
             </w:pict>
@@ -4355,7 +4355,7 @@
         <mc:AlternateContent>
           <mc:Choice Requires="wps">
             <w:drawing>
-              <wp:anchor distT="0" distB="0" distL="114300" distR="114300" simplePos="0" relativeHeight="251624999" behindDoc="0" locked="0" layoutInCell="1" allowOverlap="1">
+              <wp:anchor distT="0" distB="0" distL="114300" distR="114300" simplePos="0" relativeHeight="251625001" behindDoc="0" locked="0" layoutInCell="1" allowOverlap="1">
                 <wp:simplePos x="0" y="0"/>
                 <wp:positionH relativeFrom="column">
                   <wp:posOffset>2960374</wp:posOffset>
@@ -4377,7 +4377,7 @@
                       <wps:spPr>
                         <a:xfrm>
                           <a:off x="0" y="0"/>
-                          <a:ext cx="1513205" cy="294005"/>
+                          <a:ext cx="1513840" cy="294640"/>
                         </a:xfrm>
                         <a:prstGeom prst="rect"/>
                         <a:ln cap="flat"/>
@@ -4443,7 +4443,7 @@
           </mc:Choice>
           <mc:Fallback>
             <w:pict>
-              <v:shape id="_x0000_s25" style="position:absolute;left:0;margin-left:233pt;mso-position-horizontal:absolute;mso-position-horizontal-relative:text;margin-top:9pt;mso-position-vertical:absolute;mso-position-vertical-relative:text;width:119.0pt;height:23.1pt;v-text-anchor:middle;z-index:251624999" coordsize="1512570,293370" path="m,l1512570,,1512570,293370,,293370xe" strokecolor="#41719c" o:allowoverlap="1" strokeweight="1pt" fillcolor="#5b9bd5" filled="t">
+              <v:shape id="_x0000_s25" style="position:absolute;left:0;margin-left:233pt;mso-position-horizontal:absolute;mso-position-horizontal-relative:text;margin-top:9pt;mso-position-vertical:absolute;mso-position-vertical-relative:text;width:119.1pt;height:23.1pt;v-text-anchor:middle;z-index:251625001" coordsize="1513205,294005" path="m,l1513205,,1513205,294005,,294005xe" strokecolor="#41719c" o:allowoverlap="1" strokeweight="1pt" fillcolor="#5b9bd5" filled="t">
                 <v:stroke joinstyle="miter"/>
                 <v:textbox style="" inset="7pt,2pt,7pt,2pt">
                   <w:txbxContent>
@@ -4677,7 +4677,7 @@
         <mc:AlternateContent>
           <mc:Choice Requires="wps">
             <w:drawing>
-              <wp:anchor distT="0" distB="0" distL="114300" distR="114300" simplePos="0" relativeHeight="251625011" behindDoc="0" locked="0" layoutInCell="1" allowOverlap="1">
+              <wp:anchor distT="0" distB="0" distL="114300" distR="114300" simplePos="0" relativeHeight="251625013" behindDoc="0" locked="0" layoutInCell="1" allowOverlap="1">
                 <wp:simplePos x="0" y="0"/>
                 <wp:positionH relativeFrom="column">
                   <wp:posOffset>671835</wp:posOffset>
@@ -4699,7 +4699,7 @@
                       <wps:spPr>
                         <a:xfrm>
                           <a:off x="0" y="0"/>
-                          <a:ext cx="1513205" cy="294005"/>
+                          <a:ext cx="1513840" cy="294640"/>
                         </a:xfrm>
                         <a:prstGeom prst="rect"/>
                         <a:ln cap="flat"/>
@@ -4765,7 +4765,7 @@
           </mc:Choice>
           <mc:Fallback>
             <w:pict>
-              <v:shape id="_x0000_s26" style="position:absolute;left:0;margin-left:53pt;mso-position-horizontal:absolute;mso-position-horizontal-relative:text;margin-top:13pt;mso-position-vertical:absolute;mso-position-vertical-relative:text;width:119.0pt;height:23.1pt;v-text-anchor:middle;z-index:251625011" coordsize="1512570,293370" path="m,l1512570,,1512570,293370,,293370xe" strokecolor="#41719c" o:allowoverlap="1" strokeweight="1pt" fillcolor="#5b9bd5" filled="t">
+              <v:shape id="_x0000_s26" style="position:absolute;left:0;margin-left:53pt;mso-position-horizontal:absolute;mso-position-horizontal-relative:text;margin-top:13pt;mso-position-vertical:absolute;mso-position-vertical-relative:text;width:119.1pt;height:23.1pt;v-text-anchor:middle;z-index:251625013" coordsize="1513205,294005" path="m,l1513205,,1513205,294005,,294005xe" strokecolor="#41719c" o:allowoverlap="1" strokeweight="1pt" fillcolor="#5b9bd5" filled="t">
                 <v:stroke joinstyle="miter"/>
                 <v:textbox style="" inset="7pt,2pt,7pt,2pt">
                   <w:txbxContent>
@@ -4840,7 +4840,7 @@
         <mc:AlternateContent>
           <mc:Choice Requires="wps">
             <w:drawing>
-              <wp:anchor distT="0" distB="0" distL="114300" distR="114300" simplePos="0" relativeHeight="251625010" behindDoc="0" locked="0" layoutInCell="1" allowOverlap="1">
+              <wp:anchor distT="0" distB="0" distL="114300" distR="114300" simplePos="0" relativeHeight="251625012" behindDoc="0" locked="0" layoutInCell="1" allowOverlap="1">
                 <wp:simplePos x="0" y="0"/>
                 <wp:positionH relativeFrom="column">
                   <wp:posOffset>2176149</wp:posOffset>
@@ -4862,7 +4862,7 @@
                       <wps:spPr>
                         <a:xfrm>
                           <a:off x="0" y="0"/>
-                          <a:ext cx="8255" cy="360680"/>
+                          <a:ext cx="8890" cy="361315"/>
                         </a:xfrm>
                         <a:prstGeom prst="straightConnector1"/>
                         <a:ln cap="flat">
@@ -4895,7 +4895,7 @@
           </mc:Choice>
           <mc:Fallback>
             <w:pict>
-              <v:shape id="_x0000_s27" style="position:absolute;left:0;margin-left:171pt;mso-position-horizontal:absolute;mso-position-horizontal-relative:text;margin-top:13pt;mso-position-vertical:absolute;mso-position-vertical-relative:text;width:0.6pt;height:28.3pt;v-text-anchor:middle;z-index:251625010" coordsize="7620,360045" path="m,l7620,360045e" strokecolor="#5b9bd5" o:allowoverlap="1" strokeweight="0.50pt" filled="f">
+              <v:shape id="_x0000_s27" style="position:absolute;left:0;margin-left:171pt;mso-position-horizontal:absolute;mso-position-horizontal-relative:text;margin-top:13pt;mso-position-vertical:absolute;mso-position-vertical-relative:text;width:0.6pt;height:28.3pt;v-text-anchor:middle;z-index:251625012" coordsize="8255,360680" path="m,l8255,360680e" strokecolor="#5b9bd5" o:allowoverlap="1" strokeweight="0.50pt" filled="f">
                 <v:stroke joinstyle="miter"/>
               </v:shape>
             </w:pict>
@@ -4936,7 +4936,7 @@
         <mc:AlternateContent>
           <mc:Choice Requires="wps">
             <w:drawing>
-              <wp:anchor distT="0" distB="0" distL="114300" distR="114300" simplePos="0" relativeHeight="251624997" behindDoc="0" locked="0" layoutInCell="1" allowOverlap="1">
+              <wp:anchor distT="0" distB="0" distL="114300" distR="114300" simplePos="0" relativeHeight="251624999" behindDoc="0" locked="0" layoutInCell="1" allowOverlap="1">
                 <wp:simplePos x="0" y="0"/>
                 <wp:positionH relativeFrom="column">
                   <wp:posOffset>1691645</wp:posOffset>
@@ -4958,7 +4958,7 @@
                       <wps:spPr>
                         <a:xfrm>
                           <a:off x="0" y="0"/>
-                          <a:ext cx="1637665" cy="484505"/>
+                          <a:ext cx="1638300" cy="485140"/>
                         </a:xfrm>
                         <a:prstGeom prst="flowChartDecision"/>
                         <a:ln cap="flat"/>
@@ -5024,7 +5024,7 @@
           </mc:Choice>
           <mc:Fallback>
             <w:pict>
-              <v:shape id="_x0000_s28" style="position:absolute;left:0;margin-left:133pt;mso-position-horizontal:absolute;mso-position-horizontal-relative:text;margin-top:3pt;mso-position-vertical:absolute;mso-position-vertical-relative:text;width:128.9pt;height:38.1pt;v-text-anchor:middle;z-index:251624997" coordsize="1637030,483870" path="m,241935l818515,,1637030,241935,818515,483870xe" strokecolor="#41719c" o:allowoverlap="1" strokeweight="1pt" fillcolor="#5b9bd5" filled="t">
+              <v:shape id="_x0000_s28" style="position:absolute;left:0;margin-left:133pt;mso-position-horizontal:absolute;mso-position-horizontal-relative:text;margin-top:3pt;mso-position-vertical:absolute;mso-position-vertical-relative:text;width:128.9pt;height:38.1pt;v-text-anchor:middle;z-index:251624999" coordsize="1637665,484505" path="m,242570l818515,,1637665,242570,818515,484505xe" strokecolor="#41719c" o:allowoverlap="1" strokeweight="1pt" fillcolor="#5b9bd5" filled="t">
                 <v:stroke joinstyle="miter"/>
                 <v:textbox style="" inset="7pt,2pt,7pt,2pt">
                   <w:txbxContent>
@@ -5099,7 +5099,7 @@
         <mc:AlternateContent>
           <mc:Choice Requires="wps">
             <w:drawing>
-              <wp:anchor distT="0" distB="0" distL="114300" distR="114300" simplePos="0" relativeHeight="251625004" behindDoc="0" locked="0" layoutInCell="1" allowOverlap="1">
+              <wp:anchor distT="0" distB="0" distL="114300" distR="114300" simplePos="0" relativeHeight="251625006" behindDoc="0" locked="0" layoutInCell="1" allowOverlap="1">
                 <wp:simplePos x="0" y="0"/>
                 <wp:positionH relativeFrom="column">
                   <wp:posOffset>2971805</wp:posOffset>
@@ -5121,7 +5121,7 @@
                       <wps:spPr>
                         <a:xfrm>
                           <a:off x="0" y="0"/>
-                          <a:ext cx="8255" cy="360680"/>
+                          <a:ext cx="8890" cy="361315"/>
                         </a:xfrm>
                         <a:prstGeom prst="straightConnector1"/>
                         <a:ln cap="flat">
@@ -5154,7 +5154,7 @@
           </mc:Choice>
           <mc:Fallback>
             <w:pict>
-              <v:shape id="_x0000_s29" style="position:absolute;left:0;margin-left:234pt;mso-position-horizontal:absolute;mso-position-horizontal-relative:text;margin-top:3pt;mso-position-vertical:absolute;mso-position-vertical-relative:text;width:0.6pt;height:28.3pt;v-text-anchor:middle;z-index:251625004" coordsize="7620,360045" path="m,l7620,360045e" strokecolor="#5b9bd5" o:allowoverlap="1" strokeweight="0.50pt" filled="f">
+              <v:shape id="_x0000_s29" style="position:absolute;left:0;margin-left:234pt;mso-position-horizontal:absolute;mso-position-horizontal-relative:text;margin-top:3pt;mso-position-vertical:absolute;mso-position-vertical-relative:text;width:0.6pt;height:28.3pt;v-text-anchor:middle;z-index:251625006" coordsize="8255,360680" path="m,l8255,360680e" strokecolor="#5b9bd5" o:allowoverlap="1" strokeweight="0.50pt" filled="f">
                 <v:stroke joinstyle="miter"/>
               </v:shape>
             </w:pict>
@@ -5195,7 +5195,7 @@
         <mc:AlternateContent>
           <mc:Choice Requires="wps">
             <w:drawing>
-              <wp:anchor distT="0" distB="0" distL="114300" distR="114300" simplePos="0" relativeHeight="251625000" behindDoc="0" locked="0" layoutInCell="1" allowOverlap="1">
+              <wp:anchor distT="0" distB="0" distL="114300" distR="114300" simplePos="0" relativeHeight="251625002" behindDoc="0" locked="0" layoutInCell="1" allowOverlap="1">
                 <wp:simplePos x="0" y="0"/>
                 <wp:positionH relativeFrom="column">
                   <wp:posOffset>2960374</wp:posOffset>
@@ -5217,7 +5217,7 @@
                       <wps:spPr>
                         <a:xfrm>
                           <a:off x="0" y="0"/>
-                          <a:ext cx="1513205" cy="294005"/>
+                          <a:ext cx="1513840" cy="294640"/>
                         </a:xfrm>
                         <a:prstGeom prst="rect"/>
                         <a:ln cap="flat"/>
@@ -5283,7 +5283,7 @@
           </mc:Choice>
           <mc:Fallback>
             <w:pict>
-              <v:shape id="_x0000_s30" style="position:absolute;left:0;margin-left:233pt;mso-position-horizontal:absolute;mso-position-horizontal-relative:text;margin-top:9pt;mso-position-vertical:absolute;mso-position-vertical-relative:text;width:119.0pt;height:23.1pt;v-text-anchor:middle;z-index:251625000" coordsize="1512570,293370" path="m,l1512570,,1512570,293370,,293370xe" strokecolor="#41719c" o:allowoverlap="1" strokeweight="1pt" fillcolor="#5b9bd5" filled="t">
+              <v:shape id="_x0000_s30" style="position:absolute;left:0;margin-left:233pt;mso-position-horizontal:absolute;mso-position-horizontal-relative:text;margin-top:9pt;mso-position-vertical:absolute;mso-position-vertical-relative:text;width:119.1pt;height:23.1pt;v-text-anchor:middle;z-index:251625002" coordsize="1513205,294005" path="m,l1513205,,1513205,294005,,294005xe" strokecolor="#41719c" o:allowoverlap="1" strokeweight="1pt" fillcolor="#5b9bd5" filled="t">
                 <v:stroke joinstyle="miter"/>
                 <v:textbox style="" inset="7pt,2pt,7pt,2pt">
                   <w:txbxContent>
@@ -5954,7 +5954,7 @@
         </w:rPr>
         <w:drawing>
           <wp:inline distT="0" distB="0" distL="0" distR="0">
-            <wp:extent cx="3684270" cy="845820"/>
+            <wp:extent cx="3684905" cy="846455"/>
             <wp:effectExtent l="0" t="0" r="0" b="0"/>
             <wp:docPr id="31" name="Imagen 21"/>
             <wp:cNvGraphicFramePr>
@@ -5964,7 +5964,7 @@
               <a:graphicData uri="http://schemas.openxmlformats.org/drawingml/2006/picture">
                 <pic:pic xmlns:pic="http://schemas.openxmlformats.org/drawingml/2006/picture">
                   <pic:nvPicPr>
-                    <pic:cNvPr id="4" name="Picture 4" descr="/Users/robertovelasquezdean/Library/Group Containers/L48J367XN4.com.infraware.PolarisOffice/EngineTemp/402/fImage25807618900.png"/>
+                    <pic:cNvPr id="4" name="Picture 4" descr="/Users/robertovelasquezdean/Library/Group Containers/L48J367XN4.com.infraware.PolarisOffice/EngineTemp/453/fImage25807618900.png"/>
                     <pic:cNvPicPr>
                       <a:picLocks noChangeAspect="1" noChangeArrowheads="1"/>
                     </pic:cNvPicPr>
@@ -5984,7 +5984,7 @@
                   <pic:spPr>
                     <a:xfrm>
                       <a:off x="0" y="0"/>
-                      <a:ext cx="3684905" cy="846455"/>
+                      <a:ext cx="3685540" cy="847090"/>
                     </a:xfrm>
                     <a:prstGeom prst="rect"/>
                     <a:ln cap="flat"/>
@@ -6250,7 +6250,7 @@
         </w:rPr>
         <w:drawing>
           <wp:inline distT="0" distB="0" distL="0" distR="0">
-            <wp:extent cx="3309620" cy="661670"/>
+            <wp:extent cx="3310255" cy="662305"/>
             <wp:effectExtent l="0" t="0" r="0" b="0"/>
             <wp:docPr id="32" name="Imagen 22"/>
             <wp:cNvGraphicFramePr>
@@ -6260,7 +6260,7 @@
               <a:graphicData uri="http://schemas.openxmlformats.org/drawingml/2006/picture">
                 <pic:pic xmlns:pic="http://schemas.openxmlformats.org/drawingml/2006/picture">
                   <pic:nvPicPr>
-                    <pic:cNvPr id="5" name="Picture 5" descr="/Users/robertovelasquezdean/Library/Group Containers/L48J367XN4.com.infraware.PolarisOffice/EngineTemp/402/fImage44321637999.png"/>
+                    <pic:cNvPr id="5" name="Picture 5" descr="/Users/robertovelasquezdean/Library/Group Containers/L48J367XN4.com.infraware.PolarisOffice/EngineTemp/453/fImage44321637999.png"/>
                     <pic:cNvPicPr>
                       <a:picLocks noChangeAspect="1" noChangeArrowheads="1"/>
                     </pic:cNvPicPr>
@@ -6281,7 +6281,7 @@
                   <pic:spPr>
                     <a:xfrm>
                       <a:off x="0" y="0"/>
-                      <a:ext cx="3310255" cy="662305"/>
+                      <a:ext cx="3310890" cy="662940"/>
                     </a:xfrm>
                     <a:prstGeom prst="rect"/>
                     <a:ln cap="flat"/>
@@ -6628,7 +6628,7 @@
         </w:rPr>
         <w:drawing>
           <wp:inline distT="0" distB="0" distL="0" distR="0">
-            <wp:extent cx="3195320" cy="2194560"/>
+            <wp:extent cx="3195955" cy="2195195"/>
             <wp:effectExtent l="0" t="0" r="0" b="0"/>
             <wp:docPr id="33" name="Imagen 23"/>
             <wp:cNvGraphicFramePr>
@@ -6638,7 +6638,7 @@
               <a:graphicData uri="http://schemas.openxmlformats.org/drawingml/2006/picture">
                 <pic:pic xmlns:pic="http://schemas.openxmlformats.org/drawingml/2006/picture">
                   <pic:nvPicPr>
-                    <pic:cNvPr id="6" name="Picture 6" descr="/Users/robertovelasquezdean/Library/Group Containers/L48J367XN4.com.infraware.PolarisOffice/EngineTemp/402/fImage42778641447.png"/>
+                    <pic:cNvPr id="6" name="Picture 6" descr="/Users/robertovelasquezdean/Library/Group Containers/L48J367XN4.com.infraware.PolarisOffice/EngineTemp/453/fImage42778641447.png"/>
                     <pic:cNvPicPr>
                       <a:picLocks noChangeAspect="1" noChangeArrowheads="1"/>
                     </pic:cNvPicPr>
@@ -6658,7 +6658,7 @@
                   <pic:spPr>
                     <a:xfrm>
                       <a:off x="0" y="0"/>
-                      <a:ext cx="3195955" cy="2195195"/>
+                      <a:ext cx="3196590" cy="2195830"/>
                     </a:xfrm>
                     <a:prstGeom prst="rect"/>
                     <a:ln cap="flat"/>
@@ -7005,7 +7005,7 @@
         </w:rPr>
         <w:drawing>
           <wp:inline distT="0" distB="0" distL="0" distR="0">
-            <wp:extent cx="3731895" cy="2684145"/>
+            <wp:extent cx="3732530" cy="2684780"/>
             <wp:effectExtent l="0" t="0" r="0" b="0"/>
             <wp:docPr id="34" name="Imagen 24"/>
             <wp:cNvGraphicFramePr>
@@ -7015,7 +7015,7 @@
               <a:graphicData uri="http://schemas.openxmlformats.org/drawingml/2006/picture">
                 <pic:pic xmlns:pic="http://schemas.openxmlformats.org/drawingml/2006/picture">
                   <pic:nvPicPr>
-                    <pic:cNvPr id="7" name="Picture 7" descr="/Users/robertovelasquezdean/Library/Group Containers/L48J367XN4.com.infraware.PolarisOffice/EngineTemp/402/fImage51623691501.png"/>
+                    <pic:cNvPr id="7" name="Picture 7" descr="/Users/robertovelasquezdean/Library/Group Containers/L48J367XN4.com.infraware.PolarisOffice/EngineTemp/453/fImage51623691501.png"/>
                     <pic:cNvPicPr>
                       <a:picLocks noChangeAspect="1" noChangeArrowheads="1"/>
                     </pic:cNvPicPr>
@@ -7035,7 +7035,7 @@
                   <pic:spPr>
                     <a:xfrm>
                       <a:off x="0" y="0"/>
-                      <a:ext cx="3732530" cy="2684780"/>
+                      <a:ext cx="3733165" cy="2685415"/>
                     </a:xfrm>
                     <a:prstGeom prst="rect"/>
                     <a:ln cap="flat"/>
@@ -7247,7 +7247,7 @@
         </w:rPr>
         <w:drawing>
           <wp:inline distT="0" distB="0" distL="0" distR="0">
-            <wp:extent cx="3798570" cy="2417445"/>
+            <wp:extent cx="3799205" cy="2418080"/>
             <wp:effectExtent l="0" t="0" r="0" b="0"/>
             <wp:docPr id="35" name="Imagen 25"/>
             <wp:cNvGraphicFramePr>
@@ -7257,7 +7257,7 @@
               <a:graphicData uri="http://schemas.openxmlformats.org/drawingml/2006/picture">
                 <pic:pic xmlns:pic="http://schemas.openxmlformats.org/drawingml/2006/picture">
                   <pic:nvPicPr>
-                    <pic:cNvPr id="8" name="Picture 8" descr="/Users/robertovelasquezdean/Library/Group Containers/L48J367XN4.com.infraware.PolarisOffice/EngineTemp/402/fImage47413704488.png"/>
+                    <pic:cNvPr id="8" name="Picture 8" descr="/Users/robertovelasquezdean/Library/Group Containers/L48J367XN4.com.infraware.PolarisOffice/EngineTemp/453/fImage47413704488.png"/>
                     <pic:cNvPicPr>
                       <a:picLocks noChangeAspect="1" noChangeArrowheads="1"/>
                     </pic:cNvPicPr>
@@ -7277,7 +7277,7 @@
                   <pic:spPr>
                     <a:xfrm>
                       <a:off x="0" y="0"/>
-                      <a:ext cx="3799205" cy="2418080"/>
+                      <a:ext cx="3799840" cy="2418715"/>
                     </a:xfrm>
                     <a:prstGeom prst="rect"/>
                     <a:ln cap="flat"/>
@@ -7846,7 +7846,7 @@
         </w:rPr>
         <w:drawing>
           <wp:inline distT="0" distB="0" distL="0" distR="0">
-            <wp:extent cx="3550285" cy="2559685"/>
+            <wp:extent cx="3550920" cy="2560320"/>
             <wp:effectExtent l="0" t="0" r="0" b="0"/>
             <wp:docPr id="36" name="Imagen 26"/>
             <wp:cNvGraphicFramePr>
@@ -7856,7 +7856,7 @@
               <a:graphicData uri="http://schemas.openxmlformats.org/drawingml/2006/picture">
                 <pic:pic xmlns:pic="http://schemas.openxmlformats.org/drawingml/2006/picture">
                   <pic:nvPicPr>
-                    <pic:cNvPr id="9" name="Picture 9" descr="/Users/robertovelasquezdean/Library/Group Containers/L48J367XN4.com.infraware.PolarisOffice/EngineTemp/402/fImage47901417692.png"/>
+                    <pic:cNvPr id="9" name="Picture 9" descr="/Users/robertovelasquezdean/Library/Group Containers/L48J367XN4.com.infraware.PolarisOffice/EngineTemp/453/fImage47901417692.png"/>
                     <pic:cNvPicPr>
                       <a:picLocks noChangeAspect="1" noChangeArrowheads="1"/>
                     </pic:cNvPicPr>
@@ -7876,7 +7876,7 @@
                   <pic:spPr>
                     <a:xfrm>
                       <a:off x="0" y="0"/>
-                      <a:ext cx="3550920" cy="2560320"/>
+                      <a:ext cx="3551555" cy="2560955"/>
                     </a:xfrm>
                     <a:prstGeom prst="rect"/>
                     <a:ln cap="flat"/>
@@ -8672,7 +8672,7 @@
         </w:rPr>
         <w:drawing>
           <wp:inline distT="0" distB="0" distL="0" distR="0">
-            <wp:extent cx="3835400" cy="2606675"/>
+            <wp:extent cx="3836035" cy="2607310"/>
             <wp:effectExtent l="0" t="0" r="0" b="0"/>
             <wp:docPr id="37" name="Imagen 27"/>
             <wp:cNvGraphicFramePr>
@@ -8682,7 +8682,7 @@
               <a:graphicData uri="http://schemas.openxmlformats.org/drawingml/2006/picture">
                 <pic:pic xmlns:pic="http://schemas.openxmlformats.org/drawingml/2006/picture">
                   <pic:nvPicPr>
-                    <pic:cNvPr id="10" name="Picture 10" descr="/Users/robertovelasquezdean/Library/Group Containers/L48J367XN4.com.infraware.PolarisOffice/EngineTemp/402/fImage50916448671.png"/>
+                    <pic:cNvPr id="10" name="Picture 10" descr="/Users/robertovelasquezdean/Library/Group Containers/L48J367XN4.com.infraware.PolarisOffice/EngineTemp/453/fImage50916448671.png"/>
                     <pic:cNvPicPr>
                       <a:picLocks noChangeAspect="1" noChangeArrowheads="1"/>
                     </pic:cNvPicPr>
@@ -8702,7 +8702,7 @@
                   <pic:spPr>
                     <a:xfrm>
                       <a:off x="0" y="0"/>
-                      <a:ext cx="3836035" cy="2607310"/>
+                      <a:ext cx="3836670" cy="2607945"/>
                     </a:xfrm>
                     <a:prstGeom prst="rect"/>
                     <a:ln cap="flat"/>
@@ -9767,7 +9767,7 @@
         </w:rPr>
         <w:drawing>
           <wp:inline distT="0" distB="0" distL="0" distR="0">
-            <wp:extent cx="3883025" cy="2616200"/>
+            <wp:extent cx="3883659" cy="2616835"/>
             <wp:effectExtent l="0" t="0" r="0" b="0"/>
             <wp:docPr id="38" name="Imagen 28"/>
             <wp:cNvGraphicFramePr>
@@ -9777,7 +9777,7 @@
               <a:graphicData uri="http://schemas.openxmlformats.org/drawingml/2006/picture">
                 <pic:pic xmlns:pic="http://schemas.openxmlformats.org/drawingml/2006/picture">
                   <pic:nvPicPr>
-                    <pic:cNvPr id="11" name="Picture 11" descr="/Users/robertovelasquezdean/Library/Group Containers/L48J367XN4.com.infraware.PolarisOffice/EngineTemp/402/fImage78181451728.png"/>
+                    <pic:cNvPr id="11" name="Picture 11" descr="/Users/robertovelasquezdean/Library/Group Containers/L48J367XN4.com.infraware.PolarisOffice/EngineTemp/453/fImage78181451728.png"/>
                     <pic:cNvPicPr>
                       <a:picLocks noChangeAspect="1" noChangeArrowheads="1"/>
                     </pic:cNvPicPr>
@@ -9797,7 +9797,7 @@
                   <pic:spPr>
                     <a:xfrm>
                       <a:off x="0" y="0"/>
-                      <a:ext cx="3883659" cy="2616835"/>
+                      <a:ext cx="3884295" cy="2617470"/>
                     </a:xfrm>
                     <a:prstGeom prst="rect"/>
                     <a:ln cap="flat"/>
@@ -10027,7 +10027,7 @@
         </w:rPr>
         <w:drawing>
           <wp:inline distT="0" distB="0" distL="0" distR="0">
-            <wp:extent cx="3225165" cy="1891665"/>
+            <wp:extent cx="3225800" cy="1892300"/>
             <wp:effectExtent l="0" t="0" r="0" b="0"/>
             <wp:docPr id="39" name="Imagen 29"/>
             <wp:cNvGraphicFramePr>
@@ -10037,7 +10037,7 @@
               <a:graphicData uri="http://schemas.openxmlformats.org/drawingml/2006/picture">
                 <pic:pic xmlns:pic="http://schemas.openxmlformats.org/drawingml/2006/picture">
                   <pic:nvPicPr>
-                    <pic:cNvPr id="12" name="Picture 12" descr="/Users/robertovelasquezdean/Library/Group Containers/L48J367XN4.com.infraware.PolarisOffice/EngineTemp/402/fImage45399465157.png"/>
+                    <pic:cNvPr id="12" name="Picture 12" descr="/Users/robertovelasquezdean/Library/Group Containers/L48J367XN4.com.infraware.PolarisOffice/EngineTemp/453/fImage45399465157.png"/>
                     <pic:cNvPicPr>
                       <a:picLocks noChangeAspect="1" noChangeArrowheads="1"/>
                     </pic:cNvPicPr>
@@ -10057,7 +10057,7 @@
                   <pic:spPr>
                     <a:xfrm>
                       <a:off x="0" y="0"/>
-                      <a:ext cx="3225800" cy="1892300"/>
+                      <a:ext cx="3226435" cy="1892934"/>
                     </a:xfrm>
                     <a:prstGeom prst="rect"/>
                     <a:ln cap="flat"/>
@@ -12270,7 +12270,7 @@
         </w:rPr>
         <w:drawing>
           <wp:inline distT="0" distB="0" distL="0" distR="0">
-            <wp:extent cx="3253740" cy="2320290"/>
+            <wp:extent cx="3254375" cy="2320925"/>
             <wp:effectExtent l="0" t="0" r="0" b="0"/>
             <wp:docPr id="48" name="Imagen 30"/>
             <wp:cNvGraphicFramePr>
@@ -12280,7 +12280,7 @@
               <a:graphicData uri="http://schemas.openxmlformats.org/drawingml/2006/picture">
                 <pic:pic xmlns:pic="http://schemas.openxmlformats.org/drawingml/2006/picture">
                   <pic:nvPicPr>
-                    <pic:cNvPr id="13" name="Picture 13" descr="/Users/robertovelasquezdean/Library/Group Containers/L48J367XN4.com.infraware.PolarisOffice/EngineTemp/402/fImage72818485093.png"/>
+                    <pic:cNvPr id="13" name="Picture 13" descr="/Users/robertovelasquezdean/Library/Group Containers/L48J367XN4.com.infraware.PolarisOffice/EngineTemp/453/fImage72818485093.png"/>
                     <pic:cNvPicPr>
                       <a:picLocks noChangeAspect="1" noChangeArrowheads="1"/>
                     </pic:cNvPicPr>
@@ -12300,7 +12300,7 @@
                   <pic:spPr>
                     <a:xfrm>
                       <a:off x="0" y="0"/>
-                      <a:ext cx="3254375" cy="2320925"/>
+                      <a:ext cx="3255010" cy="2321560"/>
                     </a:xfrm>
                     <a:prstGeom prst="rect"/>
                     <a:ln cap="flat"/>
@@ -15981,7 +15981,7 @@
         </w:rPr>
         <w:drawing>
           <wp:inline distT="0" distB="0" distL="0" distR="0">
-            <wp:extent cx="2995930" cy="1548130"/>
+            <wp:extent cx="2996565" cy="1548765"/>
             <wp:effectExtent l="0" t="0" r="0" b="0"/>
             <wp:docPr id="49" name="Imagen 31"/>
             <wp:cNvGraphicFramePr>
@@ -15991,7 +15991,7 @@
               <a:graphicData uri="http://schemas.openxmlformats.org/drawingml/2006/picture">
                 <pic:pic xmlns:pic="http://schemas.openxmlformats.org/drawingml/2006/picture">
                   <pic:nvPicPr>
-                    <pic:cNvPr id="14" name="Picture 14" descr="/Users/robertovelasquezdean/Library/Group Containers/L48J367XN4.com.infraware.PolarisOffice/EngineTemp/402/fImage36359506842.png"/>
+                    <pic:cNvPr id="14" name="Picture 14" descr="/Users/robertovelasquezdean/Library/Group Containers/L48J367XN4.com.infraware.PolarisOffice/EngineTemp/453/fImage36359506842.png"/>
                     <pic:cNvPicPr>
                       <a:picLocks noChangeAspect="1" noChangeArrowheads="1"/>
                     </pic:cNvPicPr>
@@ -16011,7 +16011,7 @@
                   <pic:spPr>
                     <a:xfrm>
                       <a:off x="0" y="0"/>
-                      <a:ext cx="2996565" cy="1548765"/>
+                      <a:ext cx="2997200" cy="1549400"/>
                     </a:xfrm>
                     <a:prstGeom prst="rect"/>
                     <a:ln cap="flat"/>
@@ -16328,7 +16328,7 @@
         </w:rPr>
         <w:drawing>
           <wp:inline distT="0" distB="0" distL="0" distR="0">
-            <wp:extent cx="2945130" cy="287655"/>
+            <wp:extent cx="2945765" cy="288290"/>
             <wp:effectExtent l="0" t="0" r="0" b="0"/>
             <wp:docPr id="50" name="Imagen 32"/>
             <wp:cNvGraphicFramePr>
@@ -16338,7 +16338,7 @@
               <a:graphicData uri="http://schemas.openxmlformats.org/drawingml/2006/picture">
                 <pic:pic xmlns:pic="http://schemas.openxmlformats.org/drawingml/2006/picture">
                   <pic:nvPicPr>
-                    <pic:cNvPr id="15" name="Picture 15" descr="/Users/robertovelasquezdean/Library/Group Containers/L48J367XN4.com.infraware.PolarisOffice/EngineTemp/402/fImage363592737864.png"/>
+                    <pic:cNvPr id="15" name="Picture 15" descr="/Users/robertovelasquezdean/Library/Group Containers/L48J367XN4.com.infraware.PolarisOffice/EngineTemp/453/fImage363592737864.png"/>
                     <pic:cNvPicPr>
                       <a:picLocks noChangeAspect="1" noChangeArrowheads="1"/>
                     </pic:cNvPicPr>
@@ -16359,7 +16359,7 @@
                   <pic:spPr>
                     <a:xfrm>
                       <a:off x="0" y="0"/>
-                      <a:ext cx="2945765" cy="288290"/>
+                      <a:ext cx="2946400" cy="288925"/>
                     </a:xfrm>
                     <a:prstGeom prst="rect"/>
                     <a:ln cap="flat"/>
@@ -16720,7 +16720,7 @@
         </w:rPr>
         <w:drawing>
           <wp:inline distT="0" distB="0" distL="0" distR="0">
-            <wp:extent cx="2995930" cy="1109980"/>
+            <wp:extent cx="2996565" cy="1110615"/>
             <wp:effectExtent l="0" t="0" r="0" b="0"/>
             <wp:docPr id="51" name="Imagen 33"/>
             <wp:cNvGraphicFramePr>
@@ -16730,7 +16730,7 @@
               <a:graphicData uri="http://schemas.openxmlformats.org/drawingml/2006/picture">
                 <pic:pic xmlns:pic="http://schemas.openxmlformats.org/drawingml/2006/picture">
                   <pic:nvPicPr>
-                    <pic:cNvPr id="16" name="Picture 16" descr="/Users/robertovelasquezdean/Library/Group Containers/L48J367XN4.com.infraware.PolarisOffice/EngineTemp/402/fImage384585173653.png"/>
+                    <pic:cNvPr id="16" name="Picture 16" descr="/Users/robertovelasquezdean/Library/Group Containers/L48J367XN4.com.infraware.PolarisOffice/EngineTemp/453/fImage384585173653.png"/>
                     <pic:cNvPicPr>
                       <a:picLocks noChangeAspect="1" noChangeArrowheads="1"/>
                     </pic:cNvPicPr>
@@ -16750,7 +16750,7 @@
                   <pic:spPr>
                     <a:xfrm>
                       <a:off x="0" y="0"/>
-                      <a:ext cx="2996565" cy="1110615"/>
+                      <a:ext cx="2997200" cy="1111250"/>
                     </a:xfrm>
                     <a:prstGeom prst="rect"/>
                     <a:ln cap="flat"/>
@@ -17347,7 +17347,7 @@
         </w:rPr>
         <w:drawing>
           <wp:inline distT="0" distB="0" distL="0" distR="0">
-            <wp:extent cx="2338705" cy="1957704"/>
+            <wp:extent cx="2339340" cy="1958340"/>
             <wp:effectExtent l="0" t="0" r="0" b="0"/>
             <wp:docPr id="52" name="Imagen 34"/>
             <wp:cNvGraphicFramePr>
@@ -17357,7 +17357,7 @@
               <a:graphicData uri="http://schemas.openxmlformats.org/drawingml/2006/picture">
                 <pic:pic xmlns:pic="http://schemas.openxmlformats.org/drawingml/2006/picture">
                   <pic:nvPicPr>
-                    <pic:cNvPr id="17" name="Picture 17" descr="/Users/robertovelasquezdean/Library/Group Containers/L48J367XN4.com.infraware.PolarisOffice/EngineTemp/402/fImage387648157937.png"/>
+                    <pic:cNvPr id="17" name="Picture 17" descr="/Users/robertovelasquezdean/Library/Group Containers/L48J367XN4.com.infraware.PolarisOffice/EngineTemp/453/fImage387648157937.png"/>
                     <pic:cNvPicPr>
                       <a:picLocks noChangeAspect="1" noChangeArrowheads="1"/>
                     </pic:cNvPicPr>
@@ -17377,7 +17377,7 @@
                   <pic:spPr>
                     <a:xfrm>
                       <a:off x="0" y="0"/>
-                      <a:ext cx="2339340" cy="1958340"/>
+                      <a:ext cx="2339975" cy="1958975"/>
                     </a:xfrm>
                     <a:prstGeom prst="rect"/>
                     <a:ln cap="flat"/>
@@ -17886,7 +17886,7 @@
         </w:rPr>
         <w:drawing>
           <wp:inline distT="0" distB="0" distL="0" distR="0">
-            <wp:extent cx="3053080" cy="1795780"/>
+            <wp:extent cx="3053715" cy="1796415"/>
             <wp:effectExtent l="0" t="0" r="0" b="0"/>
             <wp:docPr id="53" name="Imagen 35"/>
             <wp:cNvGraphicFramePr>
@@ -17896,7 +17896,7 @@
               <a:graphicData uri="http://schemas.openxmlformats.org/drawingml/2006/picture">
                 <pic:pic xmlns:pic="http://schemas.openxmlformats.org/drawingml/2006/picture">
                   <pic:nvPicPr>
-                    <pic:cNvPr id="18" name="Picture 18" descr="/Users/robertovelasquezdean/Library/Group Containers/L48J367XN4.com.infraware.PolarisOffice/EngineTemp/402/fImage410148182456.png"/>
+                    <pic:cNvPr id="18" name="Picture 18" descr="/Users/robertovelasquezdean/Library/Group Containers/L48J367XN4.com.infraware.PolarisOffice/EngineTemp/453/fImage410148182456.png"/>
                     <pic:cNvPicPr>
                       <a:picLocks noChangeAspect="1" noChangeArrowheads="1"/>
                     </pic:cNvPicPr>
@@ -17916,7 +17916,7 @@
                   <pic:spPr>
                     <a:xfrm>
                       <a:off x="0" y="0"/>
-                      <a:ext cx="3053715" cy="1796415"/>
+                      <a:ext cx="3054350" cy="1797050"/>
                     </a:xfrm>
                     <a:prstGeom prst="rect"/>
                     <a:ln cap="flat"/>
@@ -18485,7 +18485,7 @@
         </w:rPr>
         <w:drawing>
           <wp:inline distT="0" distB="0" distL="0" distR="0">
-            <wp:extent cx="3110230" cy="1805305"/>
+            <wp:extent cx="3110865" cy="1805940"/>
             <wp:effectExtent l="0" t="0" r="0" b="0"/>
             <wp:docPr id="54" name="Imagen 36"/>
             <wp:cNvGraphicFramePr>
@@ -18495,7 +18495,7 @@
               <a:graphicData uri="http://schemas.openxmlformats.org/drawingml/2006/picture">
                 <pic:pic xmlns:pic="http://schemas.openxmlformats.org/drawingml/2006/picture">
                   <pic:nvPicPr>
-                    <pic:cNvPr id="19" name="Picture 19" descr="/Users/robertovelasquezdean/Library/Group Containers/L48J367XN4.com.infraware.PolarisOffice/EngineTemp/402/fImage493868198392.png"/>
+                    <pic:cNvPr id="19" name="Picture 19" descr="/Users/robertovelasquezdean/Library/Group Containers/L48J367XN4.com.infraware.PolarisOffice/EngineTemp/453/fImage493868198392.png"/>
                     <pic:cNvPicPr>
                       <a:picLocks noChangeAspect="1" noChangeArrowheads="1"/>
                     </pic:cNvPicPr>
@@ -18515,7 +18515,7 @@
                   <pic:spPr>
                     <a:xfrm>
                       <a:off x="0" y="0"/>
-                      <a:ext cx="3110865" cy="1805940"/>
+                      <a:ext cx="3111500" cy="1806575"/>
                     </a:xfrm>
                     <a:prstGeom prst="rect"/>
                     <a:ln cap="flat"/>
@@ -19916,7 +19916,7 @@
         </w:rPr>
         <w:drawing>
           <wp:inline distT="0" distB="0" distL="0" distR="0">
-            <wp:extent cx="4983480" cy="1573530"/>
+            <wp:extent cx="4984115" cy="1574165"/>
             <wp:effectExtent l="0" t="0" r="0" b="0"/>
             <wp:docPr id="55" name="Imagen 41"/>
             <wp:cNvGraphicFramePr>
@@ -19926,7 +19926,7 @@
               <a:graphicData uri="http://schemas.openxmlformats.org/drawingml/2006/picture">
                 <pic:pic xmlns:pic="http://schemas.openxmlformats.org/drawingml/2006/picture">
                   <pic:nvPicPr>
-                    <pic:cNvPr id="20" name="Picture 20" descr="/Users/robertovelasquezdean/Library/Group Containers/L48J367XN4.com.infraware.PolarisOffice/EngineTemp/402/fImage39541669536.png"/>
+                    <pic:cNvPr id="20" name="Picture 20" descr="/Users/robertovelasquezdean/Library/Group Containers/L48J367XN4.com.infraware.PolarisOffice/EngineTemp/453/fImage39541669536.png"/>
                     <pic:cNvPicPr>
                       <a:picLocks noChangeAspect="1" noChangeArrowheads="1"/>
                     </pic:cNvPicPr>
@@ -19946,7 +19946,7 @@
                   <pic:spPr>
                     <a:xfrm>
                       <a:off x="0" y="0"/>
-                      <a:ext cx="4984115" cy="1574165"/>
+                      <a:ext cx="4984750" cy="1574800"/>
                     </a:xfrm>
                     <a:prstGeom prst="rect"/>
                     <a:ln cap="flat"/>
@@ -20167,7 +20167,7 @@
         </w:rPr>
         <w:drawing>
           <wp:inline distT="0" distB="0" distL="0" distR="0">
-            <wp:extent cx="2306955" cy="802005"/>
+            <wp:extent cx="2307590" cy="802640"/>
             <wp:effectExtent l="0" t="0" r="0" b="0"/>
             <wp:docPr id="56" name="Imagen 42"/>
             <wp:cNvGraphicFramePr>
@@ -20177,7 +20177,7 @@
               <a:graphicData uri="http://schemas.openxmlformats.org/drawingml/2006/picture">
                 <pic:pic xmlns:pic="http://schemas.openxmlformats.org/drawingml/2006/picture">
                   <pic:nvPicPr>
-                    <pic:cNvPr id="21" name="Picture 21" descr="/Users/robertovelasquezdean/Library/Group Containers/L48J367XN4.com.infraware.PolarisOffice/EngineTemp/402/fImage22074676728.png"/>
+                    <pic:cNvPr id="21" name="Picture 21" descr="/Users/robertovelasquezdean/Library/Group Containers/L48J367XN4.com.infraware.PolarisOffice/EngineTemp/453/fImage22074676728.png"/>
                     <pic:cNvPicPr>
                       <a:picLocks noChangeAspect="1" noChangeArrowheads="1"/>
                     </pic:cNvPicPr>
@@ -20197,7 +20197,7 @@
                   <pic:spPr>
                     <a:xfrm>
                       <a:off x="0" y="0"/>
-                      <a:ext cx="2307590" cy="802640"/>
+                      <a:ext cx="2308225" cy="803275"/>
                     </a:xfrm>
                     <a:prstGeom prst="rect"/>
                     <a:ln cap="flat"/>
@@ -20870,7 +20870,7 @@
         </w:rPr>
         <w:drawing>
           <wp:inline distT="0" distB="0" distL="0" distR="0">
-            <wp:extent cx="2315845" cy="1598930"/>
+            <wp:extent cx="2316480" cy="1599565"/>
             <wp:effectExtent l="0" t="0" r="0" b="0"/>
             <wp:docPr id="57" name="Imagen 37"/>
             <wp:cNvGraphicFramePr>
@@ -20880,7 +20880,7 @@
               <a:graphicData uri="http://schemas.openxmlformats.org/drawingml/2006/picture">
                 <pic:pic xmlns:pic="http://schemas.openxmlformats.org/drawingml/2006/picture">
                   <pic:nvPicPr>
-                    <pic:cNvPr id="22" name="Picture 22" descr="/Users/robertovelasquezdean/Library/Group Containers/L48J367XN4.com.infraware.PolarisOffice/EngineTemp/402/fImage6938159462.png"/>
+                    <pic:cNvPr id="22" name="Picture 22" descr="/Users/robertovelasquezdean/Library/Group Containers/L48J367XN4.com.infraware.PolarisOffice/EngineTemp/453/fImage6938159462.png"/>
                     <pic:cNvPicPr>
                       <a:picLocks noChangeAspect="1" noChangeArrowheads="1"/>
                     </pic:cNvPicPr>
@@ -20900,7 +20900,7 @@
                   <pic:spPr>
                     <a:xfrm>
                       <a:off x="0" y="0"/>
-                      <a:ext cx="2316480" cy="1599565"/>
+                      <a:ext cx="2317115" cy="1600200"/>
                     </a:xfrm>
                     <a:prstGeom prst="rect"/>
                     <a:ln cap="flat"/>
@@ -21021,7 +21021,7 @@
         </w:rPr>
         <w:drawing>
           <wp:inline distT="0" distB="0" distL="0" distR="0">
-            <wp:extent cx="3776345" cy="2776220"/>
+            <wp:extent cx="3776980" cy="2776855"/>
             <wp:effectExtent l="0" t="0" r="0" b="0"/>
             <wp:docPr id="58" name="Imagen 38"/>
             <wp:cNvGraphicFramePr>
@@ -21031,7 +21031,7 @@
               <a:graphicData uri="http://schemas.openxmlformats.org/drawingml/2006/picture">
                 <pic:pic xmlns:pic="http://schemas.openxmlformats.org/drawingml/2006/picture">
                   <pic:nvPicPr>
-                    <pic:cNvPr id="23" name="Picture 23" descr="/Users/robertovelasquezdean/Library/Group Containers/L48J367XN4.com.infraware.PolarisOffice/EngineTemp/402/fImage90704639010.png"/>
+                    <pic:cNvPr id="23" name="Picture 23" descr="/Users/robertovelasquezdean/Library/Group Containers/L48J367XN4.com.infraware.PolarisOffice/EngineTemp/453/fImage90704639010.png"/>
                     <pic:cNvPicPr>
                       <a:picLocks noChangeAspect="1" noChangeArrowheads="1"/>
                     </pic:cNvPicPr>
@@ -21051,7 +21051,7 @@
                   <pic:spPr>
                     <a:xfrm>
                       <a:off x="0" y="0"/>
-                      <a:ext cx="3776980" cy="2776855"/>
+                      <a:ext cx="3777614" cy="2777490"/>
                     </a:xfrm>
                     <a:prstGeom prst="rect"/>
                     <a:ln cap="flat"/>
@@ -21184,7 +21184,7 @@
         </w:rPr>
         <w:drawing>
           <wp:inline distT="0" distB="0" distL="0" distR="0">
-            <wp:extent cx="3747770" cy="2757170"/>
+            <wp:extent cx="3748405" cy="2757805"/>
             <wp:effectExtent l="0" t="0" r="0" b="0"/>
             <wp:docPr id="59" name="Imagen 39"/>
             <wp:cNvGraphicFramePr>
@@ -21194,7 +21194,7 @@
               <a:graphicData uri="http://schemas.openxmlformats.org/drawingml/2006/picture">
                 <pic:pic xmlns:pic="http://schemas.openxmlformats.org/drawingml/2006/picture">
                   <pic:nvPicPr>
-                    <pic:cNvPr id="24" name="Picture 24" descr="/Users/robertovelasquezdean/Library/Group Containers/L48J367XN4.com.infraware.PolarisOffice/EngineTemp/402/fImage111832643819.png"/>
+                    <pic:cNvPr id="24" name="Picture 24" descr="/Users/robertovelasquezdean/Library/Group Containers/L48J367XN4.com.infraware.PolarisOffice/EngineTemp/453/fImage111832643819.png"/>
                     <pic:cNvPicPr>
                       <a:picLocks noChangeAspect="1" noChangeArrowheads="1"/>
                     </pic:cNvPicPr>
@@ -21214,7 +21214,7 @@
                   <pic:spPr>
                     <a:xfrm>
                       <a:off x="0" y="0"/>
-                      <a:ext cx="3748405" cy="2757805"/>
+                      <a:ext cx="3749039" cy="2758440"/>
                     </a:xfrm>
                     <a:prstGeom prst="rect"/>
                     <a:ln cap="flat"/>
@@ -22043,7 +22043,7 @@
         </w:rPr>
         <w:drawing>
           <wp:inline distT="0" distB="0" distL="0" distR="0">
-            <wp:extent cx="5430520" cy="1953895"/>
+            <wp:extent cx="5431155" cy="1954530"/>
             <wp:effectExtent l="0" t="0" r="0" b="0"/>
             <wp:docPr id="60" name="Imagen 43"/>
             <wp:cNvGraphicFramePr>
@@ -22053,7 +22053,7 @@
               <a:graphicData uri="http://schemas.openxmlformats.org/drawingml/2006/picture">
                 <pic:pic xmlns:pic="http://schemas.openxmlformats.org/drawingml/2006/picture">
                   <pic:nvPicPr>
-                    <pic:cNvPr id="25" name="Picture 25" descr="/Users/robertovelasquezdean/Library/Group Containers/L48J367XN4.com.infraware.PolarisOffice/EngineTemp/402/fImage42581694526.png"/>
+                    <pic:cNvPr id="25" name="Picture 25" descr="/Users/robertovelasquezdean/Library/Group Containers/L48J367XN4.com.infraware.PolarisOffice/EngineTemp/453/fImage42581694526.png"/>
                     <pic:cNvPicPr>
                       <a:picLocks noChangeAspect="1" noChangeArrowheads="1"/>
                     </pic:cNvPicPr>
@@ -22073,7 +22073,7 @@
                   <pic:spPr>
                     <a:xfrm>
                       <a:off x="0" y="0"/>
-                      <a:ext cx="5431155" cy="1954530"/>
+                      <a:ext cx="5431790" cy="1955164"/>
                     </a:xfrm>
                     <a:prstGeom prst="rect"/>
                     <a:ln cap="flat"/>
@@ -22142,7 +22142,7 @@
         </w:rPr>
         <w:drawing>
           <wp:inline distT="0" distB="0" distL="0" distR="0">
-            <wp:extent cx="734695" cy="210820"/>
+            <wp:extent cx="735330" cy="211455"/>
             <wp:effectExtent l="0" t="0" r="0" b="0"/>
             <wp:docPr id="61" name="Imagen 44"/>
             <wp:cNvGraphicFramePr>
@@ -22152,7 +22152,7 @@
               <a:graphicData uri="http://schemas.openxmlformats.org/drawingml/2006/picture">
                 <pic:pic xmlns:pic="http://schemas.openxmlformats.org/drawingml/2006/picture">
                   <pic:nvPicPr>
-                    <pic:cNvPr id="26" name="Picture 26" descr="/Users/robertovelasquezdean/Library/Group Containers/L48J367XN4.com.infraware.PolarisOffice/EngineTemp/402/fImage369661983.png"/>
+                    <pic:cNvPr id="26" name="Picture 26" descr="/Users/robertovelasquezdean/Library/Group Containers/L48J367XN4.com.infraware.PolarisOffice/EngineTemp/453/fImage369661983.png"/>
                     <pic:cNvPicPr>
                       <a:picLocks noChangeAspect="1" noChangeArrowheads="1"/>
                     </pic:cNvPicPr>
@@ -22181,7 +22181,7 @@
                   <pic:spPr>
                     <a:xfrm>
                       <a:off x="0" y="0"/>
-                      <a:ext cx="735330" cy="211455"/>
+                      <a:ext cx="735965" cy="212090"/>
                     </a:xfrm>
                     <a:prstGeom prst="rect"/>
                     <a:ln cap="flat"/>
@@ -22390,7 +22390,7 @@
         </w:rPr>
         <w:drawing>
           <wp:inline distT="0" distB="0" distL="0" distR="0">
-            <wp:extent cx="4154169" cy="229870"/>
+            <wp:extent cx="4154805" cy="230505"/>
             <wp:effectExtent l="0" t="0" r="0" b="0"/>
             <wp:docPr id="62" name="Imagen 45"/>
             <wp:cNvGraphicFramePr>
@@ -22400,7 +22400,7 @@
               <a:graphicData uri="http://schemas.openxmlformats.org/drawingml/2006/picture">
                 <pic:pic xmlns:pic="http://schemas.openxmlformats.org/drawingml/2006/picture">
                   <pic:nvPicPr>
-                    <pic:cNvPr id="28" name="Picture 28" descr="/Users/robertovelasquezdean/Library/Group Containers/L48J367XN4.com.infraware.PolarisOffice/EngineTemp/402/fImage12655629970.png"/>
+                    <pic:cNvPr id="28" name="Picture 28" descr="/Users/robertovelasquezdean/Library/Group Containers/L48J367XN4.com.infraware.PolarisOffice/EngineTemp/453/fImage12655629970.png"/>
                     <pic:cNvPicPr>
                       <a:picLocks noChangeAspect="1" noChangeArrowheads="1"/>
                     </pic:cNvPicPr>
@@ -22429,7 +22429,7 @@
                   <pic:spPr>
                     <a:xfrm>
                       <a:off x="0" y="0"/>
-                      <a:ext cx="4154805" cy="230505"/>
+                      <a:ext cx="4155440" cy="231140"/>
                     </a:xfrm>
                     <a:prstGeom prst="rect"/>
                     <a:ln cap="flat"/>
@@ -22498,7 +22498,7 @@
         </w:rPr>
         <w:drawing>
           <wp:inline distT="0" distB="0" distL="0" distR="0">
-            <wp:extent cx="5732780" cy="3678554"/>
+            <wp:extent cx="5733415" cy="3679190"/>
             <wp:effectExtent l="0" t="0" r="0" b="0"/>
             <wp:docPr id="63" name="Imagen 46"/>
             <wp:cNvGraphicFramePr>
@@ -22508,7 +22508,7 @@
               <a:graphicData uri="http://schemas.openxmlformats.org/drawingml/2006/picture">
                 <pic:pic xmlns:pic="http://schemas.openxmlformats.org/drawingml/2006/picture">
                   <pic:nvPicPr>
-                    <pic:cNvPr id="30" name="Picture 30" descr="/Users/robertovelasquezdean/Library/Group Containers/L48J367XN4.com.infraware.PolarisOffice/EngineTemp/402/fImage32163632040.png"/>
+                    <pic:cNvPr id="30" name="Picture 30" descr="/Users/robertovelasquezdean/Library/Group Containers/L48J367XN4.com.infraware.PolarisOffice/EngineTemp/453/fImage32163632040.png"/>
                     <pic:cNvPicPr>
                       <a:picLocks noChangeAspect="1" noChangeArrowheads="1"/>
                     </pic:cNvPicPr>
@@ -22537,7 +22537,7 @@
                   <pic:spPr>
                     <a:xfrm>
                       <a:off x="0" y="0"/>
-                      <a:ext cx="5733415" cy="3679190"/>
+                      <a:ext cx="5734050" cy="3679825"/>
                     </a:xfrm>
                     <a:prstGeom prst="rect"/>
                     <a:ln cap="flat"/>
@@ -23302,7 +23302,7 @@
         </w:rPr>
         <w:drawing>
           <wp:inline distT="0" distB="0" distL="0" distR="0">
-            <wp:extent cx="2639695" cy="410845"/>
+            <wp:extent cx="2640330" cy="411480"/>
             <wp:effectExtent l="0" t="0" r="0" b="0"/>
             <wp:docPr id="72" name="Imagen 47"/>
             <wp:cNvGraphicFramePr>
@@ -23312,7 +23312,7 @@
               <a:graphicData uri="http://schemas.openxmlformats.org/drawingml/2006/picture">
                 <pic:pic xmlns:pic="http://schemas.openxmlformats.org/drawingml/2006/picture">
                   <pic:nvPicPr>
-                    <pic:cNvPr id="32" name="Picture 32" descr="/Users/robertovelasquezdean/Library/Group Containers/L48J367XN4.com.infraware.PolarisOffice/EngineTemp/402/fImage13046722723.png"/>
+                    <pic:cNvPr id="32" name="Picture 32" descr="/Users/robertovelasquezdean/Library/Group Containers/L48J367XN4.com.infraware.PolarisOffice/EngineTemp/453/fImage13046722723.png"/>
                     <pic:cNvPicPr>
                       <a:picLocks noChangeAspect="1" noChangeArrowheads="1"/>
                     </pic:cNvPicPr>
@@ -23341,7 +23341,7 @@
                   <pic:spPr>
                     <a:xfrm>
                       <a:off x="0" y="0"/>
-                      <a:ext cx="2640330" cy="411480"/>
+                      <a:ext cx="2640965" cy="412115"/>
                     </a:xfrm>
                     <a:prstGeom prst="rect"/>
                     <a:ln cap="flat"/>
@@ -24022,7 +24022,7 @@
         </w:rPr>
         <w:drawing>
           <wp:inline distT="0" distB="0" distL="0" distR="0">
-            <wp:extent cx="2020570" cy="715645"/>
+            <wp:extent cx="2021205" cy="716280"/>
             <wp:effectExtent l="0" t="0" r="0" b="0"/>
             <wp:docPr id="73" name="Imagen 48"/>
             <wp:cNvGraphicFramePr>
@@ -24032,7 +24032,7 @@
               <a:graphicData uri="http://schemas.openxmlformats.org/drawingml/2006/picture">
                 <pic:pic xmlns:pic="http://schemas.openxmlformats.org/drawingml/2006/picture">
                   <pic:nvPicPr>
-                    <pic:cNvPr id="34" name="Picture 34" descr="/Users/robertovelasquezdean/Library/Group Containers/L48J367XN4.com.infraware.PolarisOffice/EngineTemp/402/fImage15415733650.png"/>
+                    <pic:cNvPr id="34" name="Picture 34" descr="/Users/robertovelasquezdean/Library/Group Containers/L48J367XN4.com.infraware.PolarisOffice/EngineTemp/453/fImage15415733650.png"/>
                     <pic:cNvPicPr>
                       <a:picLocks noChangeAspect="1" noChangeArrowheads="1"/>
                     </pic:cNvPicPr>
@@ -24061,7 +24061,7 @@
                   <pic:spPr>
                     <a:xfrm>
                       <a:off x="0" y="0"/>
-                      <a:ext cx="2021205" cy="716280"/>
+                      <a:ext cx="2021840" cy="716915"/>
                     </a:xfrm>
                     <a:prstGeom prst="rect"/>
                     <a:ln cap="flat"/>
@@ -24894,7 +24894,7 @@
         </w:rPr>
         <w:drawing>
           <wp:inline distT="0" distB="0" distL="0" distR="0">
-            <wp:extent cx="2001520" cy="668020"/>
+            <wp:extent cx="2002155" cy="668655"/>
             <wp:effectExtent l="0" t="0" r="0" b="0"/>
             <wp:docPr id="74" name="Imagen 49"/>
             <wp:cNvGraphicFramePr>
@@ -24904,7 +24904,7 @@
               <a:graphicData uri="http://schemas.openxmlformats.org/drawingml/2006/picture">
                 <pic:pic xmlns:pic="http://schemas.openxmlformats.org/drawingml/2006/picture">
                   <pic:nvPicPr>
-                    <pic:cNvPr id="36" name="Picture 36" descr="/Users/robertovelasquezdean/Library/Group Containers/L48J367XN4.com.infraware.PolarisOffice/EngineTemp/402/fImage14363742971.png"/>
+                    <pic:cNvPr id="36" name="Picture 36" descr="/Users/robertovelasquezdean/Library/Group Containers/L48J367XN4.com.infraware.PolarisOffice/EngineTemp/453/fImage14363742971.png"/>
                     <pic:cNvPicPr>
                       <a:picLocks noChangeAspect="1" noChangeArrowheads="1"/>
                     </pic:cNvPicPr>
@@ -24933,7 +24933,7 @@
                   <pic:spPr>
                     <a:xfrm>
                       <a:off x="0" y="0"/>
-                      <a:ext cx="2002155" cy="668655"/>
+                      <a:ext cx="2002790" cy="669290"/>
                     </a:xfrm>
                     <a:prstGeom prst="rect"/>
                     <a:ln cap="flat"/>
@@ -25562,7 +25562,7 @@
         </w:rPr>
         <w:drawing>
           <wp:inline distT="0" distB="0" distL="0" distR="0">
-            <wp:extent cx="1896745" cy="220345"/>
+            <wp:extent cx="1897380" cy="220980"/>
             <wp:effectExtent l="0" t="0" r="0" b="0"/>
             <wp:docPr id="75" name="Imagen 51"/>
             <wp:cNvGraphicFramePr>
@@ -25572,7 +25572,7 @@
               <a:graphicData uri="http://schemas.openxmlformats.org/drawingml/2006/picture">
                 <pic:pic xmlns:pic="http://schemas.openxmlformats.org/drawingml/2006/picture">
                   <pic:nvPicPr>
-                    <pic:cNvPr id="38" name="Picture 38" descr="/Users/robertovelasquezdean/Library/Group Containers/L48J367XN4.com.infraware.PolarisOffice/EngineTemp/402/fImage5353753229.png"/>
+                    <pic:cNvPr id="38" name="Picture 38" descr="/Users/robertovelasquezdean/Library/Group Containers/L48J367XN4.com.infraware.PolarisOffice/EngineTemp/453/fImage5353753229.png"/>
                     <pic:cNvPicPr>
                       <a:picLocks noChangeAspect="1" noChangeArrowheads="1"/>
                     </pic:cNvPicPr>
@@ -25601,7 +25601,7 @@
                   <pic:spPr>
                     <a:xfrm>
                       <a:off x="0" y="0"/>
-                      <a:ext cx="1897380" cy="220980"/>
+                      <a:ext cx="1898014" cy="221615"/>
                     </a:xfrm>
                     <a:prstGeom prst="rect"/>
                     <a:ln cap="flat"/>
@@ -25778,7 +25778,7 @@
         </w:rPr>
         <w:drawing>
           <wp:inline distT="0" distB="0" distL="0" distR="0">
-            <wp:extent cx="1972945" cy="220345"/>
+            <wp:extent cx="1973580" cy="220980"/>
             <wp:effectExtent l="0" t="0" r="0" b="0"/>
             <wp:docPr id="76" name="Imagen 50"/>
             <wp:cNvGraphicFramePr>
@@ -25788,7 +25788,7 @@
               <a:graphicData uri="http://schemas.openxmlformats.org/drawingml/2006/picture">
                 <pic:pic xmlns:pic="http://schemas.openxmlformats.org/drawingml/2006/picture">
                   <pic:nvPicPr>
-                    <pic:cNvPr id="40" name="Picture 40" descr="/Users/robertovelasquezdean/Library/Group Containers/L48J367XN4.com.infraware.PolarisOffice/EngineTemp/402/fImage644776318.png"/>
+                    <pic:cNvPr id="40" name="Picture 40" descr="/Users/robertovelasquezdean/Library/Group Containers/L48J367XN4.com.infraware.PolarisOffice/EngineTemp/453/fImage644776318.png"/>
                     <pic:cNvPicPr>
                       <a:picLocks noChangeAspect="1" noChangeArrowheads="1"/>
                     </pic:cNvPicPr>
@@ -25817,7 +25817,7 @@
                   <pic:spPr>
                     <a:xfrm>
                       <a:off x="0" y="0"/>
-                      <a:ext cx="1973580" cy="220980"/>
+                      <a:ext cx="1974215" cy="221615"/>
                     </a:xfrm>
                     <a:prstGeom prst="rect"/>
                     <a:ln cap="flat"/>
@@ -26058,7 +26058,7 @@
         </w:rPr>
         <w:drawing>
           <wp:inline distT="0" distB="0" distL="0" distR="0">
-            <wp:extent cx="3801745" cy="1153795"/>
+            <wp:extent cx="3802380" cy="1154430"/>
             <wp:effectExtent l="0" t="0" r="0" b="0"/>
             <wp:docPr id="77" name="Imagen 52"/>
             <wp:cNvGraphicFramePr>
@@ -26068,7 +26068,7 @@
               <a:graphicData uri="http://schemas.openxmlformats.org/drawingml/2006/picture">
                 <pic:pic xmlns:pic="http://schemas.openxmlformats.org/drawingml/2006/picture">
                   <pic:nvPicPr>
-                    <pic:cNvPr id="42" name="Picture 42" descr="/Users/robertovelasquezdean/Library/Group Containers/L48J367XN4.com.infraware.PolarisOffice/EngineTemp/402/fImage350682176020.png"/>
+                    <pic:cNvPr id="42" name="Picture 42" descr="/Users/robertovelasquezdean/Library/Group Containers/L48J367XN4.com.infraware.PolarisOffice/EngineTemp/453/fImage350682176020.png"/>
                     <pic:cNvPicPr>
                       <a:picLocks noChangeAspect="1" noChangeArrowheads="1"/>
                     </pic:cNvPicPr>
@@ -26097,7 +26097,7 @@
                   <pic:spPr>
                     <a:xfrm>
                       <a:off x="0" y="0"/>
-                      <a:ext cx="3802380" cy="1154430"/>
+                      <a:ext cx="3803015" cy="1155065"/>
                     </a:xfrm>
                     <a:prstGeom prst="rect"/>
                     <a:ln cap="flat"/>
@@ -27186,7 +27186,7 @@
         </w:rPr>
         <w:drawing>
           <wp:inline distT="0" distB="0" distL="0" distR="0">
-            <wp:extent cx="3804285" cy="2794635"/>
+            <wp:extent cx="3804920" cy="2795270"/>
             <wp:effectExtent l="0" t="0" r="0" b="0"/>
             <wp:docPr id="78" name="Imagen 40"/>
             <wp:cNvGraphicFramePr>
@@ -27196,7 +27196,7 @@
               <a:graphicData uri="http://schemas.openxmlformats.org/drawingml/2006/picture">
                 <pic:pic xmlns:pic="http://schemas.openxmlformats.org/drawingml/2006/picture">
                   <pic:nvPicPr>
-                    <pic:cNvPr id="44" name="Picture 44" descr="/Users/robertovelasquezdean/Library/Group Containers/L48J367XN4.com.infraware.PolarisOffice/EngineTemp/402/fImage74679642253.png"/>
+                    <pic:cNvPr id="44" name="Picture 44" descr="/Users/robertovelasquezdean/Library/Group Containers/L48J367XN4.com.infraware.PolarisOffice/EngineTemp/453/fImage74679642253.png"/>
                     <pic:cNvPicPr>
                       <a:picLocks noChangeAspect="1" noChangeArrowheads="1"/>
                     </pic:cNvPicPr>
@@ -27216,7 +27216,7 @@
                   <pic:spPr>
                     <a:xfrm>
                       <a:off x="0" y="0"/>
-                      <a:ext cx="3804920" cy="2795270"/>
+                      <a:ext cx="3805555" cy="2795905"/>
                     </a:xfrm>
                     <a:prstGeom prst="rect"/>
                     <a:ln cap="flat"/>
@@ -28081,9 +28081,9 @@
         </w:rPr>
         <w:drawing>
           <wp:inline distT="0" distB="0" distL="0" distR="0">
-            <wp:extent cx="5410200" cy="1276350"/>
+            <wp:extent cx="5410835" cy="1276985"/>
             <wp:effectExtent l="0" t="0" r="0" b="0"/>
-            <wp:docPr id="196" name="Imagen 53"/>
+            <wp:docPr id="79" name="Imagen 53"/>
             <wp:cNvGraphicFramePr>
               <a:graphicFrameLocks xmlns:a="http://schemas.openxmlformats.org/drawingml/2006/main" noChangeAspect="1"/>
             </wp:cNvGraphicFramePr>
@@ -28091,7 +28091,7 @@
               <a:graphicData uri="http://schemas.openxmlformats.org/drawingml/2006/picture">
                 <pic:pic xmlns:pic="http://schemas.openxmlformats.org/drawingml/2006/picture">
                   <pic:nvPicPr>
-                    <pic:cNvPr id="45" name="Picture 45" descr="/Users/robertovelasquezdean/Library/Group Containers/L48J367XN4.com.infraware.PolarisOffice/EngineTemp/402/fImage283941967746.png"/>
+                    <pic:cNvPr id="45" name="Picture 45" descr="/Users/robertovelasquezdean/Library/Group Containers/L48J367XN4.com.infraware.PolarisOffice/EngineTemp/453/fImage283941967746.png"/>
                     <pic:cNvPicPr>
                       <a:picLocks noChangeAspect="1" noChangeArrowheads="1"/>
                     </pic:cNvPicPr>
@@ -28111,7 +28111,7 @@
                   <pic:spPr>
                     <a:xfrm>
                       <a:off x="0" y="0"/>
-                      <a:ext cx="5410835" cy="1276985"/>
+                      <a:ext cx="5411470" cy="1277620"/>
                     </a:xfrm>
                     <a:prstGeom prst="rect"/>
                     <a:ln cap="flat"/>
@@ -28252,9 +28252,9 @@
         </w:rPr>
         <w:drawing>
           <wp:inline distT="0" distB="0" distL="0" distR="0">
-            <wp:extent cx="5731510" cy="770890"/>
+            <wp:extent cx="5732145" cy="771525"/>
             <wp:effectExtent l="0" t="0" r="0" b="0"/>
-            <wp:docPr id="197" name="Imagen 54"/>
+            <wp:docPr id="80" name="Imagen 54"/>
             <wp:cNvGraphicFramePr>
               <a:graphicFrameLocks xmlns:a="http://schemas.openxmlformats.org/drawingml/2006/main" noChangeAspect="1"/>
             </wp:cNvGraphicFramePr>
@@ -28262,7 +28262,7 @@
               <a:graphicData uri="http://schemas.openxmlformats.org/drawingml/2006/picture">
                 <pic:pic xmlns:pic="http://schemas.openxmlformats.org/drawingml/2006/picture">
                   <pic:nvPicPr>
-                    <pic:cNvPr id="46" name="Picture 46" descr="/Users/robertovelasquezdean/Library/Group Containers/L48J367XN4.com.infraware.PolarisOffice/EngineTemp/402/fImage36762197299.png"/>
+                    <pic:cNvPr id="46" name="Picture 46" descr="/Users/robertovelasquezdean/Library/Group Containers/L48J367XN4.com.infraware.PolarisOffice/EngineTemp/453/fImage36762197299.png"/>
                     <pic:cNvPicPr>
                       <a:picLocks noChangeAspect="1" noChangeArrowheads="1"/>
                     </pic:cNvPicPr>
@@ -28282,7 +28282,7 @@
                   <pic:spPr>
                     <a:xfrm>
                       <a:off x="0" y="0"/>
-                      <a:ext cx="5732145" cy="771525"/>
+                      <a:ext cx="5732780" cy="772160"/>
                     </a:xfrm>
                     <a:prstGeom prst="rect"/>
                     <a:ln cap="flat"/>
@@ -28293,6 +28293,1010 @@
           </wp:inline>
         </w:drawing>
       </w:r>
+    </w:p>
+    <w:p>
+      <w:pPr>
+        <w:numPr>
+          <w:ilvl w:val="0"/>
+          <w:numId w:val="0"/>
+        </w:numPr>
+        <w:jc w:val="left"/>
+        <w:spacing w:lineRule="auto" w:line="259" w:before="0" w:after="160"/>
+        <w:widowControl w:val="1"/>
+        <w:ind w:right="0" w:left="0" w:firstLine="0"/>
+        <w:rPr>
+          <w:spacing w:val="0"/>
+          <w:vertAlign w:val="baseline"/>
+          <w:i w:val="0"/>
+          <w:b w:val="1"/>
+          <w:imprint w:val="0"/>
+          <w:emboss w:val="0"/>
+          <w:outline w:val="0"/>
+          <w:shadow w:val="0"/>
+          <w:color w:val="auto"/>
+          <w:position w:val="0"/>
+          <w:sz w:val="20"/>
+          <w:szCs w:val="20"/>
+          <w:u w:val="none"/>
+          <w:smallCaps w:val="0"/>
+          <w:rFonts w:ascii="Times New Roman" w:eastAsia="Times New Roman" w:hAnsi="Times New Roman" w:hint="default"/>
+        </w:rPr>
+        <w:wordWrap w:val="0"/>
+        <w:autoSpaceDE w:val="0"/>
+        <w:autoSpaceDN w:val="0"/>
+      </w:pPr>
+    </w:p>
+    <w:p>
+      <w:pPr>
+        <w:numPr>
+          <w:ilvl w:val="0"/>
+          <w:numId w:val="0"/>
+        </w:numPr>
+        <w:jc w:val="left"/>
+        <w:spacing w:lineRule="auto" w:line="259" w:before="0" w:after="160"/>
+        <w:widowControl w:val="1"/>
+        <w:ind w:right="0" w:left="0" w:firstLine="0"/>
+        <w:rPr>
+          <w:spacing w:val="0"/>
+          <w:vertAlign w:val="baseline"/>
+          <w:i w:val="0"/>
+          <w:b w:val="1"/>
+          <w:imprint w:val="0"/>
+          <w:emboss w:val="0"/>
+          <w:outline w:val="0"/>
+          <w:shadow w:val="0"/>
+          <w:color w:val="auto"/>
+          <w:position w:val="0"/>
+          <w:sz w:val="20"/>
+          <w:szCs w:val="20"/>
+          <w:u w:val="none"/>
+          <w:smallCaps w:val="0"/>
+          <w:rFonts w:ascii="Times New Roman" w:eastAsia="Times New Roman" w:hAnsi="Times New Roman" w:hint="default"/>
+        </w:rPr>
+        <w:wordWrap w:val="0"/>
+        <w:autoSpaceDE w:val="0"/>
+        <w:autoSpaceDN w:val="0"/>
+      </w:pPr>
+      <w:r>
+        <w:rPr>
+          <w:spacing w:val="0"/>
+          <w:vertAlign w:val="baseline"/>
+          <w:i w:val="0"/>
+          <w:b w:val="1"/>
+          <w:imprint w:val="0"/>
+          <w:emboss w:val="0"/>
+          <w:outline w:val="0"/>
+          <w:shadow w:val="0"/>
+          <w:color w:val="auto"/>
+          <w:position w:val="0"/>
+          <w:sz w:val="20"/>
+          <w:szCs w:val="20"/>
+          <w:u w:val="none"/>
+          <w:smallCaps w:val="0"/>
+          <w:rFonts w:ascii="Times New Roman" w:eastAsia="Times New Roman" w:hAnsi="Times New Roman" w:hint="default"/>
+        </w:rPr>
+        <w:t xml:space="preserve">Ahora, algo muy interesante que te gustará mucho...</w:t>
+      </w:r>
+    </w:p>
+    <w:p>
+      <w:pPr>
+        <w:numPr>
+          <w:ilvl w:val="0"/>
+          <w:numId w:val="0"/>
+        </w:numPr>
+        <w:jc w:val="left"/>
+        <w:spacing w:lineRule="auto" w:line="259" w:before="0" w:after="160"/>
+        <w:widowControl w:val="1"/>
+        <w:ind w:right="0" w:left="0" w:firstLine="0"/>
+        <w:rPr>
+          <w:spacing w:val="0"/>
+          <w:vertAlign w:val="baseline"/>
+          <w:i w:val="0"/>
+          <w:b w:val="1"/>
+          <w:imprint w:val="0"/>
+          <w:emboss w:val="0"/>
+          <w:outline w:val="0"/>
+          <w:shadow w:val="0"/>
+          <w:color w:val="auto"/>
+          <w:position w:val="0"/>
+          <w:sz w:val="20"/>
+          <w:szCs w:val="20"/>
+          <w:u w:val="none"/>
+          <w:smallCaps w:val="0"/>
+          <w:rFonts w:ascii="Times New Roman" w:eastAsia="Times New Roman" w:hAnsi="Times New Roman" w:hint="default"/>
+        </w:rPr>
+        <w:wordWrap w:val="0"/>
+        <w:autoSpaceDE w:val="0"/>
+        <w:autoSpaceDN w:val="0"/>
+      </w:pPr>
+      <w:r>
+        <w:rPr>
+          <w:spacing w:val="0"/>
+          <w:vertAlign w:val="baseline"/>
+          <w:i w:val="0"/>
+          <w:b w:val="1"/>
+          <w:imprint w:val="0"/>
+          <w:emboss w:val="0"/>
+          <w:outline w:val="0"/>
+          <w:shadow w:val="0"/>
+          <w:color w:val="auto"/>
+          <w:position w:val="0"/>
+          <w:sz w:val="20"/>
+          <w:szCs w:val="20"/>
+          <w:u w:val="none"/>
+          <w:smallCaps w:val="0"/>
+          <w:rFonts w:ascii="Times New Roman" w:eastAsia="Times New Roman" w:hAnsi="Times New Roman" w:hint="default"/>
+        </w:rPr>
+        <w:t xml:space="preserve">Recuerdas nuestro diagrama ER de la base de datos </w:t>
+      </w:r>
+      <w:r>
+        <w:rPr>
+          <w:spacing w:val="0"/>
+          <w:vertAlign w:val="baseline"/>
+          <w:i w:val="1"/>
+          <w:b w:val="1"/>
+          <w:imprint w:val="0"/>
+          <w:emboss w:val="0"/>
+          <w:outline w:val="0"/>
+          <w:shadow w:val="0"/>
+          <w:color w:val="auto"/>
+          <w:position w:val="0"/>
+          <w:sz w:val="20"/>
+          <w:szCs w:val="20"/>
+          <w:u w:val="none"/>
+          <w:smallCaps w:val="0"/>
+          <w:rFonts w:ascii="Times New Roman" w:eastAsia="Times New Roman" w:hAnsi="Times New Roman" w:hint="default"/>
+        </w:rPr>
+        <w:t xml:space="preserve">platziblog, </w:t>
+      </w:r>
+      <w:r>
+        <w:rPr>
+          <w:spacing w:val="0"/>
+          <w:vertAlign w:val="baseline"/>
+          <w:i w:val="0"/>
+          <w:b w:val="1"/>
+          <w:imprint w:val="0"/>
+          <w:emboss w:val="0"/>
+          <w:outline w:val="0"/>
+          <w:shadow w:val="0"/>
+          <w:color w:val="auto"/>
+          <w:position w:val="0"/>
+          <w:sz w:val="20"/>
+          <w:szCs w:val="20"/>
+          <w:u w:val="none"/>
+          <w:smallCaps w:val="0"/>
+          <w:rFonts w:ascii="Times New Roman" w:eastAsia="Times New Roman" w:hAnsi="Times New Roman" w:hint="default"/>
+        </w:rPr>
+        <w:t xml:space="preserve">con sus tablas y atributos,</w:t>
+      </w:r>
+      <w:r>
+        <w:rPr>
+          <w:spacing w:val="0"/>
+          <w:vertAlign w:val="baseline"/>
+          <w:i w:val="1"/>
+          <w:b w:val="1"/>
+          <w:imprint w:val="0"/>
+          <w:emboss w:val="0"/>
+          <w:outline w:val="0"/>
+          <w:shadow w:val="0"/>
+          <w:color w:val="auto"/>
+          <w:position w:val="0"/>
+          <w:sz w:val="20"/>
+          <w:szCs w:val="20"/>
+          <w:u w:val="none"/>
+          <w:smallCaps w:val="0"/>
+          <w:rFonts w:ascii="Times New Roman" w:eastAsia="Times New Roman" w:hAnsi="Times New Roman" w:hint="default"/>
+        </w:rPr>
+        <w:t xml:space="preserve"> </w:t>
+      </w:r>
+      <w:r>
+        <w:rPr>
+          <w:spacing w:val="0"/>
+          <w:vertAlign w:val="baseline"/>
+          <w:i w:val="0"/>
+          <w:b w:val="1"/>
+          <w:imprint w:val="0"/>
+          <w:emboss w:val="0"/>
+          <w:outline w:val="0"/>
+          <w:shadow w:val="0"/>
+          <w:color w:val="auto"/>
+          <w:position w:val="0"/>
+          <w:sz w:val="20"/>
+          <w:szCs w:val="20"/>
+          <w:u w:val="none"/>
+          <w:smallCaps w:val="0"/>
+          <w:rFonts w:ascii="Times New Roman" w:eastAsia="Times New Roman" w:hAnsi="Times New Roman" w:hint="default"/>
+        </w:rPr>
+        <w:t xml:space="preserve">elaborada </w:t>
+      </w:r>
+      <w:r>
+        <w:rPr>
+          <w:spacing w:val="0"/>
+          <w:vertAlign w:val="baseline"/>
+          <w:i w:val="0"/>
+          <w:b w:val="1"/>
+          <w:imprint w:val="0"/>
+          <w:emboss w:val="0"/>
+          <w:outline w:val="0"/>
+          <w:shadow w:val="0"/>
+          <w:color w:val="auto"/>
+          <w:position w:val="0"/>
+          <w:sz w:val="20"/>
+          <w:szCs w:val="20"/>
+          <w:u w:val="none"/>
+          <w:smallCaps w:val="0"/>
+          <w:rFonts w:ascii="Times New Roman" w:eastAsia="Times New Roman" w:hAnsi="Times New Roman" w:hint="default"/>
+        </w:rPr>
+        <w:t xml:space="preserve">manualmente por nosotros? Esta:</w:t>
+      </w:r>
+    </w:p>
+    <w:p>
+      <w:pPr>
+        <w:numPr>
+          <w:ilvl w:val="0"/>
+          <w:numId w:val="0"/>
+        </w:numPr>
+        <w:jc w:val="left"/>
+        <w:spacing w:lineRule="auto" w:line="259" w:before="0" w:after="160"/>
+        <w:widowControl w:val="1"/>
+        <w:ind w:right="0" w:left="0" w:firstLine="0"/>
+        <w:rPr>
+          <w:spacing w:val="0"/>
+          <w:vertAlign w:val="baseline"/>
+          <w:i w:val="0"/>
+          <w:b w:val="1"/>
+          <w:imprint w:val="0"/>
+          <w:emboss w:val="0"/>
+          <w:outline w:val="0"/>
+          <w:shadow w:val="0"/>
+          <w:color w:val="auto"/>
+          <w:position w:val="0"/>
+          <w:sz w:val="20"/>
+          <w:szCs w:val="20"/>
+          <w:u w:val="none"/>
+          <w:smallCaps w:val="0"/>
+          <w:rFonts w:ascii="Times New Roman" w:eastAsia="Times New Roman" w:hAnsi="Times New Roman" w:hint="default"/>
+        </w:rPr>
+        <w:wordWrap w:val="0"/>
+        <w:autoSpaceDE w:val="0"/>
+        <w:autoSpaceDN w:val="0"/>
+      </w:pPr>
+      <w:r>
+        <w:rPr>
+          <w:sz w:val="20"/>
+        </w:rPr>
+        <w:drawing>
+          <wp:inline distT="0" distB="0" distL="0" distR="0">
+            <wp:extent cx="3748405" cy="2757805"/>
+            <wp:effectExtent l="0" t="0" r="0" b="0"/>
+            <wp:docPr id="84" name="Imagen 55"/>
+            <wp:cNvGraphicFramePr>
+              <a:graphicFrameLocks xmlns:a="http://schemas.openxmlformats.org/drawingml/2006/main" noChangeAspect="1"/>
+            </wp:cNvGraphicFramePr>
+            <a:graphic xmlns:a="http://schemas.openxmlformats.org/drawingml/2006/main">
+              <a:graphicData uri="http://schemas.openxmlformats.org/drawingml/2006/picture">
+                <pic:pic xmlns:pic="http://schemas.openxmlformats.org/drawingml/2006/picture">
+                  <pic:nvPicPr>
+                    <pic:cNvPr id="47" name="Picture 47" descr="/Users/robertovelasquezdean/Library/Group Containers/L48J367XN4.com.infraware.PolarisOffice/EngineTemp/453/fImage86027842991.png"/>
+                    <pic:cNvPicPr>
+                      <a:picLocks noChangeAspect="1" noChangeArrowheads="1"/>
+                    </pic:cNvPicPr>
+                  </pic:nvPicPr>
+                  <pic:blipFill>
+                    <a:blip r:embed="rId51">
+                      <a:extLst>
+                        <a:ext uri="{BEBA8EAE-BF5A-486C-A8C5-ECC9F3942E4B}">
+                          <a14:imgProps xmlns:a14="http://schemas.microsoft.com/office/drawing/2010/main">
+                            <a14:imgLayer r:embed="rId52">
+                              <a14:imgEffect>
+                                <a14:sharpenSoften amount="25000"/>
+                              </a14:imgEffect>
+                            </a14:imgLayer>
+                          </a14:imgProps>
+                        </a:ext>
+                        <a:ext uri="{28A0092B-C50C-407E-A947-70E740481C1C}">
+                          <a14:useLocalDpi xmlns:a14="http://schemas.microsoft.com/office/drawing/2010/main" val="0"/>
+                        </a:ext>
+                      </a:extLst>
+                    </a:blip>
+                    <a:stretch>
+                      <a:fillRect/>
+                    </a:stretch>
+                  </pic:blipFill>
+                  <pic:spPr>
+                    <a:xfrm>
+                      <a:off x="0" y="0"/>
+                      <a:ext cx="3749039" cy="2758440"/>
+                    </a:xfrm>
+                    <a:prstGeom prst="rect"/>
+                    <a:ln cap="flat"/>
+                  </pic:spPr>
+                </pic:pic>
+              </a:graphicData>
+            </a:graphic>
+          </wp:inline>
+        </w:drawing>
+      </w:r>
+    </w:p>
+    <w:p>
+      <w:pPr>
+        <w:numPr>
+          <w:ilvl w:val="0"/>
+          <w:numId w:val="0"/>
+        </w:numPr>
+        <w:jc w:val="left"/>
+        <w:spacing w:lineRule="auto" w:line="259" w:before="0" w:after="160"/>
+        <w:widowControl w:val="1"/>
+        <w:ind w:right="0" w:left="0" w:firstLine="0"/>
+        <w:rPr>
+          <w:spacing w:val="0"/>
+          <w:vertAlign w:val="baseline"/>
+          <w:i w:val="0"/>
+          <w:b w:val="1"/>
+          <w:imprint w:val="0"/>
+          <w:emboss w:val="0"/>
+          <w:outline w:val="0"/>
+          <w:shadow w:val="0"/>
+          <w:color w:val="auto"/>
+          <w:position w:val="0"/>
+          <w:sz w:val="20"/>
+          <w:szCs w:val="20"/>
+          <w:u w:val="none"/>
+          <w:smallCaps w:val="0"/>
+          <w:rFonts w:ascii="Times New Roman" w:eastAsia="Times New Roman" w:hAnsi="Times New Roman" w:hint="default"/>
+        </w:rPr>
+        <w:wordWrap w:val="0"/>
+        <w:autoSpaceDE w:val="0"/>
+        <w:autoSpaceDN w:val="0"/>
+      </w:pPr>
+      <w:r>
+        <w:rPr>
+          <w:spacing w:val="0"/>
+          <w:vertAlign w:val="baseline"/>
+          <w:i w:val="0"/>
+          <w:b w:val="1"/>
+          <w:imprint w:val="0"/>
+          <w:emboss w:val="0"/>
+          <w:outline w:val="0"/>
+          <w:shadow w:val="0"/>
+          <w:color w:val="auto"/>
+          <w:position w:val="0"/>
+          <w:sz w:val="20"/>
+          <w:szCs w:val="20"/>
+          <w:u w:val="none"/>
+          <w:smallCaps w:val="0"/>
+          <w:rFonts w:ascii="Times New Roman" w:eastAsia="Times New Roman" w:hAnsi="Times New Roman" w:hint="default"/>
+        </w:rPr>
+        <w:t xml:space="preserve">Pues bien, esta misma se puede representar visualmente dentro de nuestro manejador de base de datos </w:t>
+      </w:r>
+      <w:r>
+        <w:rPr>
+          <w:spacing w:val="0"/>
+          <w:vertAlign w:val="baseline"/>
+          <w:i w:val="0"/>
+          <w:b w:val="1"/>
+          <w:imprint w:val="0"/>
+          <w:emboss w:val="0"/>
+          <w:outline w:val="0"/>
+          <w:shadow w:val="0"/>
+          <w:color w:val="auto"/>
+          <w:position w:val="0"/>
+          <w:sz w:val="20"/>
+          <w:szCs w:val="20"/>
+          <w:u w:val="none"/>
+          <w:smallCaps w:val="0"/>
+          <w:rFonts w:ascii="Times New Roman" w:eastAsia="Times New Roman" w:hAnsi="Times New Roman" w:hint="default"/>
+        </w:rPr>
+        <w:t xml:space="preserve">MySQL (Workbench).</w:t>
+      </w:r>
+    </w:p>
+    <w:p>
+      <w:pPr>
+        <w:numPr>
+          <w:ilvl w:val="0"/>
+          <w:numId w:val="0"/>
+        </w:numPr>
+        <w:jc w:val="left"/>
+        <w:spacing w:lineRule="auto" w:line="259" w:before="0" w:after="160"/>
+        <w:widowControl w:val="1"/>
+        <w:ind w:right="0" w:left="0" w:firstLine="0"/>
+        <w:rPr>
+          <w:spacing w:val="0"/>
+          <w:vertAlign w:val="baseline"/>
+          <w:i w:val="1"/>
+          <w:b w:val="0"/>
+          <w:imprint w:val="0"/>
+          <w:emboss w:val="0"/>
+          <w:outline w:val="0"/>
+          <w:shadow w:val="0"/>
+          <w:color w:val="auto"/>
+          <w:position w:val="0"/>
+          <w:sz w:val="20"/>
+          <w:szCs w:val="20"/>
+          <w:u w:val="none"/>
+          <w:smallCaps w:val="0"/>
+          <w:rFonts w:ascii="Times New Roman" w:eastAsia="Times New Roman" w:hAnsi="Times New Roman" w:hint="default"/>
+        </w:rPr>
+        <w:wordWrap w:val="0"/>
+        <w:autoSpaceDE w:val="0"/>
+        <w:autoSpaceDN w:val="0"/>
+      </w:pPr>
+      <w:r>
+        <w:rPr>
+          <w:spacing w:val="0"/>
+          <w:vertAlign w:val="baseline"/>
+          <w:i w:val="0"/>
+          <w:b w:val="0"/>
+          <w:imprint w:val="0"/>
+          <w:emboss w:val="0"/>
+          <w:outline w:val="0"/>
+          <w:shadow w:val="0"/>
+          <w:color w:val="auto"/>
+          <w:position w:val="0"/>
+          <w:sz w:val="20"/>
+          <w:szCs w:val="20"/>
+          <w:u w:val="none"/>
+          <w:smallCaps w:val="0"/>
+          <w:rFonts w:ascii="Times New Roman" w:eastAsia="Times New Roman" w:hAnsi="Times New Roman" w:hint="default"/>
+        </w:rPr>
+        <w:t xml:space="preserve">La tecnología que logra la representación gráfica del diagrama del modelo entidad-relación, de nuestra base de </w:t>
+      </w:r>
+      <w:r>
+        <w:rPr>
+          <w:spacing w:val="0"/>
+          <w:vertAlign w:val="baseline"/>
+          <w:i w:val="0"/>
+          <w:b w:val="0"/>
+          <w:imprint w:val="0"/>
+          <w:emboss w:val="0"/>
+          <w:outline w:val="0"/>
+          <w:shadow w:val="0"/>
+          <w:color w:val="auto"/>
+          <w:position w:val="0"/>
+          <w:sz w:val="20"/>
+          <w:szCs w:val="20"/>
+          <w:u w:val="none"/>
+          <w:smallCaps w:val="0"/>
+          <w:rFonts w:ascii="Times New Roman" w:eastAsia="Times New Roman" w:hAnsi="Times New Roman" w:hint="default"/>
+        </w:rPr>
+        <w:t xml:space="preserve">datos, se llama: </w:t>
+      </w:r>
+      <w:r>
+        <w:rPr>
+          <w:spacing w:val="0"/>
+          <w:vertAlign w:val="baseline"/>
+          <w:i w:val="1"/>
+          <w:b w:val="1"/>
+          <w:imprint w:val="0"/>
+          <w:emboss w:val="0"/>
+          <w:outline w:val="0"/>
+          <w:shadow w:val="0"/>
+          <w:color w:val="auto"/>
+          <w:position w:val="0"/>
+          <w:sz w:val="20"/>
+          <w:szCs w:val="20"/>
+          <w:u w:val="none"/>
+          <w:smallCaps w:val="0"/>
+          <w:rFonts w:ascii="Times New Roman" w:eastAsia="Times New Roman" w:hAnsi="Times New Roman" w:hint="default"/>
+        </w:rPr>
+        <w:t xml:space="preserve">Reverse Engineer </w:t>
+      </w:r>
+      <w:r>
+        <w:rPr>
+          <w:spacing w:val="0"/>
+          <w:vertAlign w:val="baseline"/>
+          <w:i w:val="1"/>
+          <w:b w:val="0"/>
+          <w:imprint w:val="0"/>
+          <w:emboss w:val="0"/>
+          <w:outline w:val="0"/>
+          <w:shadow w:val="0"/>
+          <w:color w:val="auto"/>
+          <w:position w:val="0"/>
+          <w:sz w:val="20"/>
+          <w:szCs w:val="20"/>
+          <w:u w:val="none"/>
+          <w:smallCaps w:val="0"/>
+          <w:rFonts w:ascii="Times New Roman" w:eastAsia="Times New Roman" w:hAnsi="Times New Roman" w:hint="default"/>
+        </w:rPr>
+        <w:t xml:space="preserve">(Ingenieria Inversa).</w:t>
+      </w:r>
+    </w:p>
+    <w:p>
+      <w:pPr>
+        <w:numPr>
+          <w:ilvl w:val="0"/>
+          <w:numId w:val="0"/>
+        </w:numPr>
+        <w:jc w:val="left"/>
+        <w:spacing w:lineRule="auto" w:line="259" w:before="0" w:after="160"/>
+        <w:widowControl w:val="1"/>
+        <w:ind w:right="0" w:left="0" w:firstLine="0"/>
+        <w:rPr>
+          <w:spacing w:val="0"/>
+          <w:vertAlign w:val="baseline"/>
+          <w:i w:val="0"/>
+          <w:b w:val="0"/>
+          <w:imprint w:val="0"/>
+          <w:emboss w:val="0"/>
+          <w:outline w:val="0"/>
+          <w:shadow w:val="0"/>
+          <w:color w:val="auto"/>
+          <w:position w:val="0"/>
+          <w:sz w:val="20"/>
+          <w:szCs w:val="20"/>
+          <w:u w:val="none"/>
+          <w:smallCaps w:val="0"/>
+          <w:rFonts w:ascii="Times New Roman" w:eastAsia="Times New Roman" w:hAnsi="Times New Roman" w:hint="default"/>
+        </w:rPr>
+        <w:wordWrap w:val="0"/>
+        <w:autoSpaceDE w:val="0"/>
+        <w:autoSpaceDN w:val="0"/>
+      </w:pPr>
+      <w:r>
+        <w:rPr>
+          <w:spacing w:val="0"/>
+          <w:vertAlign w:val="baseline"/>
+          <w:i w:val="0"/>
+          <w:b w:val="0"/>
+          <w:imprint w:val="0"/>
+          <w:emboss w:val="0"/>
+          <w:outline w:val="0"/>
+          <w:shadow w:val="0"/>
+          <w:color w:val="auto"/>
+          <w:position w:val="0"/>
+          <w:sz w:val="20"/>
+          <w:szCs w:val="20"/>
+          <w:u w:val="none"/>
+          <w:smallCaps w:val="0"/>
+          <w:rFonts w:ascii="Times New Roman" w:eastAsia="Times New Roman" w:hAnsi="Times New Roman" w:hint="default"/>
+        </w:rPr>
+        <w:t xml:space="preserve">Para ubicarla nos debemos situar sobre la pestaña, o menú del Workbench, que se llama </w:t>
+      </w:r>
+      <w:r>
+        <w:rPr>
+          <w:spacing w:val="0"/>
+          <w:vertAlign w:val="baseline"/>
+          <w:i w:val="1"/>
+          <w:b w:val="0"/>
+          <w:imprint w:val="0"/>
+          <w:emboss w:val="0"/>
+          <w:outline w:val="0"/>
+          <w:shadow w:val="0"/>
+          <w:color w:val="auto"/>
+          <w:position w:val="0"/>
+          <w:sz w:val="20"/>
+          <w:szCs w:val="20"/>
+          <w:u w:val="none"/>
+          <w:smallCaps w:val="0"/>
+          <w:rFonts w:ascii="Times New Roman" w:eastAsia="Times New Roman" w:hAnsi="Times New Roman" w:hint="default"/>
+        </w:rPr>
+        <w:t>Database</w:t>
+      </w:r>
+      <w:r>
+        <w:rPr>
+          <w:spacing w:val="0"/>
+          <w:vertAlign w:val="baseline"/>
+          <w:i w:val="0"/>
+          <w:b w:val="0"/>
+          <w:imprint w:val="0"/>
+          <w:emboss w:val="0"/>
+          <w:outline w:val="0"/>
+          <w:shadow w:val="0"/>
+          <w:color w:val="auto"/>
+          <w:position w:val="0"/>
+          <w:sz w:val="20"/>
+          <w:szCs w:val="20"/>
+          <w:u w:val="none"/>
+          <w:smallCaps w:val="0"/>
+          <w:rFonts w:ascii="Times New Roman" w:eastAsia="Times New Roman" w:hAnsi="Times New Roman" w:hint="default"/>
+        </w:rPr>
+        <w:t xml:space="preserve">: </w:t>
+      </w:r>
+    </w:p>
+    <w:p>
+      <w:pPr>
+        <w:numPr>
+          <w:ilvl w:val="0"/>
+          <w:numId w:val="0"/>
+        </w:numPr>
+        <w:jc w:val="left"/>
+        <w:spacing w:lineRule="auto" w:line="259" w:before="0" w:after="160"/>
+        <w:widowControl w:val="1"/>
+        <w:ind w:right="0" w:left="0" w:firstLine="0"/>
+        <w:rPr>
+          <w:spacing w:val="0"/>
+          <w:vertAlign w:val="baseline"/>
+          <w:i w:val="0"/>
+          <w:b w:val="1"/>
+          <w:imprint w:val="0"/>
+          <w:emboss w:val="0"/>
+          <w:outline w:val="0"/>
+          <w:shadow w:val="0"/>
+          <w:color w:val="auto"/>
+          <w:position w:val="0"/>
+          <w:sz w:val="20"/>
+          <w:szCs w:val="20"/>
+          <w:u w:val="none"/>
+          <w:smallCaps w:val="0"/>
+          <w:rFonts w:ascii="Times New Roman" w:eastAsia="Times New Roman" w:hAnsi="Times New Roman" w:hint="default"/>
+        </w:rPr>
+        <w:wordWrap w:val="0"/>
+        <w:autoSpaceDE w:val="0"/>
+        <w:autoSpaceDN w:val="0"/>
+      </w:pPr>
+      <w:r>
+        <w:rPr>
+          <w:sz w:val="20"/>
+        </w:rPr>
+        <w:drawing>
+          <wp:inline distT="0" distB="0" distL="0" distR="0">
+            <wp:extent cx="3276600" cy="1095375"/>
+            <wp:effectExtent l="0" t="0" r="0" b="0"/>
+            <wp:docPr id="85" name="Imagen 56"/>
+            <wp:cNvGraphicFramePr>
+              <a:graphicFrameLocks xmlns:a="http://schemas.openxmlformats.org/drawingml/2006/main" noChangeAspect="1"/>
+            </wp:cNvGraphicFramePr>
+            <a:graphic xmlns:a="http://schemas.openxmlformats.org/drawingml/2006/main">
+              <a:graphicData uri="http://schemas.openxmlformats.org/drawingml/2006/picture">
+                <pic:pic xmlns:pic="http://schemas.openxmlformats.org/drawingml/2006/picture">
+                  <pic:nvPicPr>
+                    <pic:cNvPr id="49" name="Picture 49" descr="/Users/robertovelasquezdean/Library/Group Containers/L48J367XN4.com.infraware.PolarisOffice/EngineTemp/453/fImage346288533.png"/>
+                    <pic:cNvPicPr>
+                      <a:picLocks noChangeAspect="1" noChangeArrowheads="1"/>
+                    </pic:cNvPicPr>
+                  </pic:nvPicPr>
+                  <pic:blipFill>
+                    <a:blip r:embed="rId53">
+                      <a:extLst>
+                        <a:ext uri="{BEBA8EAE-BF5A-486C-A8C5-ECC9F3942E4B}">
+                          <a14:imgProps xmlns:a14="http://schemas.microsoft.com/office/drawing/2010/main">
+                            <a14:imgLayer r:embed="rId54">
+                              <a14:imgEffect>
+                                <a14:sharpenSoften amount="25000"/>
+                              </a14:imgEffect>
+                            </a14:imgLayer>
+                          </a14:imgProps>
+                        </a:ext>
+                        <a:ext uri="{28A0092B-C50C-407E-A947-70E740481C1C}">
+                          <a14:useLocalDpi xmlns:a14="http://schemas.microsoft.com/office/drawing/2010/main" val="0"/>
+                        </a:ext>
+                      </a:extLst>
+                    </a:blip>
+                    <a:stretch>
+                      <a:fillRect/>
+                    </a:stretch>
+                  </pic:blipFill>
+                  <pic:spPr>
+                    <a:xfrm>
+                      <a:off x="0" y="0"/>
+                      <a:ext cx="3277235" cy="1096010"/>
+                    </a:xfrm>
+                    <a:prstGeom prst="rect"/>
+                    <a:ln cap="flat"/>
+                  </pic:spPr>
+                </pic:pic>
+              </a:graphicData>
+            </a:graphic>
+          </wp:inline>
+        </w:drawing>
+      </w:r>
+    </w:p>
+    <w:p>
+      <w:pPr>
+        <w:numPr>
+          <w:ilvl w:val="0"/>
+          <w:numId w:val="0"/>
+        </w:numPr>
+        <w:jc w:val="left"/>
+        <w:spacing w:lineRule="auto" w:line="259" w:before="0" w:after="160"/>
+        <w:widowControl w:val="1"/>
+        <w:ind w:right="0" w:left="0" w:firstLine="0"/>
+        <w:rPr>
+          <w:spacing w:val="0"/>
+          <w:vertAlign w:val="baseline"/>
+          <w:i w:val="0"/>
+          <w:b w:val="1"/>
+          <w:imprint w:val="0"/>
+          <w:emboss w:val="0"/>
+          <w:outline w:val="0"/>
+          <w:shadow w:val="0"/>
+          <w:color w:val="auto"/>
+          <w:position w:val="0"/>
+          <w:sz w:val="20"/>
+          <w:szCs w:val="20"/>
+          <w:u w:val="none"/>
+          <w:smallCaps w:val="0"/>
+          <w:rFonts w:ascii="Times New Roman" w:eastAsia="Times New Roman" w:hAnsi="Times New Roman" w:hint="default"/>
+        </w:rPr>
+        <w:wordWrap w:val="0"/>
+        <w:autoSpaceDE w:val="0"/>
+        <w:autoSpaceDN w:val="0"/>
+      </w:pPr>
+      <w:r>
+        <w:rPr>
+          <w:spacing w:val="0"/>
+          <w:vertAlign w:val="baseline"/>
+          <w:i w:val="0"/>
+          <w:b w:val="1"/>
+          <w:imprint w:val="0"/>
+          <w:emboss w:val="0"/>
+          <w:outline w:val="0"/>
+          <w:shadow w:val="0"/>
+          <w:color w:val="auto"/>
+          <w:position w:val="0"/>
+          <w:sz w:val="20"/>
+          <w:szCs w:val="20"/>
+          <w:u w:val="none"/>
+          <w:smallCaps w:val="0"/>
+          <w:rFonts w:ascii="Times New Roman" w:eastAsia="Times New Roman" w:hAnsi="Times New Roman" w:hint="default"/>
+        </w:rPr>
+        <w:t xml:space="preserve">Honestamente, para hacerlo más fácil, debe darle </w:t>
+      </w:r>
+      <w:r>
+        <w:rPr>
+          <w:spacing w:val="0"/>
+          <w:vertAlign w:val="baseline"/>
+          <w:i w:val="1"/>
+          <w:b w:val="1"/>
+          <w:imprint w:val="0"/>
+          <w:emboss w:val="0"/>
+          <w:outline w:val="0"/>
+          <w:shadow w:val="0"/>
+          <w:color w:val="auto"/>
+          <w:position w:val="0"/>
+          <w:sz w:val="20"/>
+          <w:szCs w:val="20"/>
+          <w:u w:val="none"/>
+          <w:smallCaps w:val="0"/>
+          <w:rFonts w:ascii="Times New Roman" w:eastAsia="Times New Roman" w:hAnsi="Times New Roman" w:hint="default"/>
+        </w:rPr>
+        <w:t xml:space="preserve">Sí a todo.</w:t>
+      </w:r>
+    </w:p>
+    <w:p>
+      <w:pPr>
+        <w:numPr>
+          <w:ilvl w:val="0"/>
+          <w:numId w:val="0"/>
+        </w:numPr>
+        <w:jc w:val="left"/>
+        <w:spacing w:lineRule="auto" w:line="259" w:before="0" w:after="160"/>
+        <w:widowControl w:val="1"/>
+        <w:ind w:right="0" w:left="0" w:firstLine="0"/>
+        <w:rPr>
+          <w:spacing w:val="0"/>
+          <w:vertAlign w:val="baseline"/>
+          <w:i w:val="1"/>
+          <w:b w:val="1"/>
+          <w:imprint w:val="0"/>
+          <w:emboss w:val="0"/>
+          <w:outline w:val="0"/>
+          <w:shadow w:val="0"/>
+          <w:color w:val="auto"/>
+          <w:position w:val="0"/>
+          <w:sz w:val="22"/>
+          <w:szCs w:val="22"/>
+          <w:u w:val="none"/>
+          <w:smallCaps w:val="0"/>
+          <w:rFonts w:ascii="Times New Roman" w:eastAsia="Times New Roman" w:hAnsi="Times New Roman" w:hint="default"/>
+        </w:rPr>
+        <w:wordWrap w:val="0"/>
+        <w:autoSpaceDE w:val="0"/>
+        <w:autoSpaceDN w:val="0"/>
+      </w:pPr>
+      <w:r>
+        <w:rPr>
+          <w:spacing w:val="0"/>
+          <w:vertAlign w:val="baseline"/>
+          <w:i w:val="1"/>
+          <w:b w:val="1"/>
+          <w:imprint w:val="0"/>
+          <w:emboss w:val="0"/>
+          <w:outline w:val="0"/>
+          <w:shadow w:val="0"/>
+          <w:color w:val="auto"/>
+          <w:position w:val="0"/>
+          <w:sz w:val="22"/>
+          <w:szCs w:val="22"/>
+          <w:u w:val="none"/>
+          <w:smallCaps w:val="0"/>
+          <w:rFonts w:ascii="Times New Roman" w:eastAsia="Times New Roman" w:hAnsi="Times New Roman" w:hint="default"/>
+        </w:rPr>
+        <w:t xml:space="preserve">El resultado, el siguiente:</w:t>
+      </w:r>
+    </w:p>
+    <w:p>
+      <w:pPr>
+        <w:numPr>
+          <w:ilvl w:val="0"/>
+          <w:numId w:val="0"/>
+        </w:numPr>
+        <w:jc w:val="left"/>
+        <w:spacing w:lineRule="auto" w:line="259" w:before="0" w:after="160"/>
+        <w:widowControl w:val="1"/>
+        <w:ind w:right="0" w:left="0" w:firstLine="0"/>
+        <w:rPr>
+          <w:spacing w:val="0"/>
+          <w:vertAlign w:val="baseline"/>
+          <w:i w:val="1"/>
+          <w:b w:val="1"/>
+          <w:imprint w:val="0"/>
+          <w:emboss w:val="0"/>
+          <w:outline w:val="0"/>
+          <w:shadow w:val="0"/>
+          <w:color w:val="auto"/>
+          <w:position w:val="0"/>
+          <w:sz w:val="22"/>
+          <w:szCs w:val="22"/>
+          <w:u w:val="none"/>
+          <w:smallCaps w:val="0"/>
+          <w:rFonts w:ascii="Times New Roman" w:eastAsia="Times New Roman" w:hAnsi="Times New Roman" w:hint="default"/>
+        </w:rPr>
+        <w:wordWrap w:val="0"/>
+        <w:autoSpaceDE w:val="0"/>
+        <w:autoSpaceDN w:val="0"/>
+      </w:pPr>
+      <w:r>
+        <w:rPr>
+          <w:sz w:val="20"/>
+        </w:rPr>
+        <w:drawing>
+          <wp:inline distT="0" distB="0" distL="0" distR="0">
+            <wp:extent cx="5731510" cy="2861945"/>
+            <wp:effectExtent l="0" t="0" r="0" b="0"/>
+            <wp:docPr id="106" name="Imagen 57"/>
+            <wp:cNvGraphicFramePr>
+              <a:graphicFrameLocks xmlns:a="http://schemas.openxmlformats.org/drawingml/2006/main" noChangeAspect="1"/>
+            </wp:cNvGraphicFramePr>
+            <a:graphic xmlns:a="http://schemas.openxmlformats.org/drawingml/2006/main">
+              <a:graphicData uri="http://schemas.openxmlformats.org/drawingml/2006/picture">
+                <pic:pic xmlns:pic="http://schemas.openxmlformats.org/drawingml/2006/picture">
+                  <pic:nvPicPr>
+                    <pic:cNvPr id="51" name="Picture 51" descr="/Users/robertovelasquezdean/Library/Group Containers/L48J367XN4.com.infraware.PolarisOffice/EngineTemp/453/fImage787191062669.png"/>
+                    <pic:cNvPicPr>
+                      <a:picLocks noChangeAspect="1" noChangeArrowheads="1"/>
+                    </pic:cNvPicPr>
+                  </pic:nvPicPr>
+                  <pic:blipFill>
+                    <a:blip r:embed="rId55">
+                      <a:extLst>
+                        <a:ext uri="{BEBA8EAE-BF5A-486C-A8C5-ECC9F3942E4B}">
+                          <a14:imgProps xmlns:a14="http://schemas.microsoft.com/office/drawing/2010/main">
+                            <a14:imgLayer r:embed="rId56">
+                              <a14:imgEffect>
+                                <a14:sharpenSoften amount="25000"/>
+                              </a14:imgEffect>
+                            </a14:imgLayer>
+                          </a14:imgProps>
+                        </a:ext>
+                        <a:ext uri="{28A0092B-C50C-407E-A947-70E740481C1C}">
+                          <a14:useLocalDpi xmlns:a14="http://schemas.microsoft.com/office/drawing/2010/main" val="0"/>
+                        </a:ext>
+                      </a:extLst>
+                    </a:blip>
+                    <a:stretch>
+                      <a:fillRect/>
+                    </a:stretch>
+                  </pic:blipFill>
+                  <pic:spPr>
+                    <a:xfrm>
+                      <a:off x="0" y="0"/>
+                      <a:ext cx="5732145" cy="2862580"/>
+                    </a:xfrm>
+                    <a:prstGeom prst="rect"/>
+                    <a:ln cap="flat"/>
+                  </pic:spPr>
+                </pic:pic>
+              </a:graphicData>
+            </a:graphic>
+          </wp:inline>
+        </w:drawing>
+      </w:r>
+    </w:p>
+    <w:p>
+      <w:pPr>
+        <w:numPr>
+          <w:ilvl w:val="0"/>
+          <w:numId w:val="0"/>
+        </w:numPr>
+        <w:jc w:val="left"/>
+        <w:spacing w:lineRule="auto" w:line="259" w:before="0" w:after="160"/>
+        <w:widowControl w:val="1"/>
+        <w:ind w:right="0" w:left="0" w:firstLine="0"/>
+        <w:rPr>
+          <w:spacing w:val="0"/>
+          <w:vertAlign w:val="baseline"/>
+          <w:i w:val="0"/>
+          <w:b w:val="1"/>
+          <w:imprint w:val="0"/>
+          <w:emboss w:val="0"/>
+          <w:outline w:val="0"/>
+          <w:shadow w:val="0"/>
+          <w:color w:val="auto"/>
+          <w:position w:val="0"/>
+          <w:sz w:val="20"/>
+          <w:szCs w:val="20"/>
+          <w:u w:val="none"/>
+          <w:smallCaps w:val="0"/>
+          <w:rFonts w:ascii="Times New Roman" w:eastAsia="Times New Roman" w:hAnsi="Times New Roman" w:hint="default"/>
+        </w:rPr>
+        <w:wordWrap w:val="0"/>
+        <w:autoSpaceDE w:val="0"/>
+        <w:autoSpaceDN w:val="0"/>
+      </w:pPr>
+      <w:r>
+        <w:rPr>
+          <w:spacing w:val="0"/>
+          <w:vertAlign w:val="baseline"/>
+          <w:i w:val="0"/>
+          <w:b w:val="1"/>
+          <w:imprint w:val="0"/>
+          <w:emboss w:val="0"/>
+          <w:outline w:val="0"/>
+          <w:shadow w:val="0"/>
+          <w:color w:val="auto"/>
+          <w:position w:val="0"/>
+          <w:sz w:val="20"/>
+          <w:szCs w:val="20"/>
+          <w:u w:val="none"/>
+          <w:smallCaps w:val="0"/>
+          <w:rFonts w:ascii="Times New Roman" w:eastAsia="Times New Roman" w:hAnsi="Times New Roman" w:hint="default"/>
+        </w:rPr>
+        <w:t xml:space="preserve">Visualmente esto orienta mucho en los casos que, por ejemplo, la base de dayos ya está estructurada y </w:t>
+      </w:r>
+      <w:r>
+        <w:rPr>
+          <w:spacing w:val="0"/>
+          <w:vertAlign w:val="baseline"/>
+          <w:i w:val="0"/>
+          <w:b w:val="1"/>
+          <w:imprint w:val="0"/>
+          <w:emboss w:val="0"/>
+          <w:outline w:val="0"/>
+          <w:shadow w:val="0"/>
+          <w:color w:val="auto"/>
+          <w:position w:val="0"/>
+          <w:sz w:val="20"/>
+          <w:szCs w:val="20"/>
+          <w:u w:val="none"/>
+          <w:smallCaps w:val="0"/>
+          <w:rFonts w:ascii="Times New Roman" w:eastAsia="Times New Roman" w:hAnsi="Times New Roman" w:hint="default"/>
+        </w:rPr>
+        <w:t xml:space="preserve">eres “nuevo en el trabajo”.</w:t>
+      </w:r>
+    </w:p>
+    <w:p>
+      <w:pPr>
+        <w:numPr>
+          <w:ilvl w:val="0"/>
+          <w:numId w:val="0"/>
+        </w:numPr>
+        <w:jc w:val="left"/>
+        <w:spacing w:lineRule="auto" w:line="259" w:before="0" w:after="160"/>
+        <w:widowControl w:val="1"/>
+        <w:ind w:right="0" w:left="0" w:firstLine="0"/>
+        <w:rPr>
+          <w:spacing w:val="0"/>
+          <w:vertAlign w:val="baseline"/>
+          <w:i w:val="0"/>
+          <w:b w:val="1"/>
+          <w:imprint w:val="0"/>
+          <w:emboss w:val="0"/>
+          <w:outline w:val="0"/>
+          <w:shadow w:val="0"/>
+          <w:color w:val="auto"/>
+          <w:position w:val="0"/>
+          <w:sz w:val="20"/>
+          <w:szCs w:val="20"/>
+          <w:u w:val="none"/>
+          <w:smallCaps w:val="0"/>
+          <w:rFonts w:ascii="Times New Roman" w:eastAsia="Times New Roman" w:hAnsi="Times New Roman" w:hint="default"/>
+        </w:rPr>
+        <w:wordWrap w:val="0"/>
+        <w:autoSpaceDE w:val="0"/>
+        <w:autoSpaceDN w:val="0"/>
+      </w:pPr>
     </w:p>
     <w:p>
       <w:pPr>
@@ -28361,8 +29365,8 @@
         <w:numStart w:val="1"/>
         <w:pos w:val="docEnd"/>
       </w:endnotePr>
-      <w:headerReference w:type="default" r:id="rId51"/>
-      <w:footerReference w:type="default" r:id="rId52"/>
+      <w:headerReference w:type="default" r:id="rId57"/>
+      <w:footerReference w:type="default" r:id="rId58"/>
       <w:pgSz w:w="11906" w:h="16838"/>
       <w:pgMar w:top="1701" w:left="1440" w:bottom="1440" w:right="1440" w:header="708" w:footer="708" w:gutter="0"/>
       <w:pgNumType w:fmt="decimal"/>

</xml_diff>

<commit_message>
Introducción a Algebra relacional
</commit_message>
<xml_diff>
--- a/Platzi/Bases de datos (iniciaciación al backend)/Material de repaso/1. Introducción y teoria/Conceptos iniciales sobre las bases de datos relacionales, introducción al módelo entidad-relación.docx
+++ b/Platzi/Bases de datos (iniciaciación al backend)/Material de repaso/1. Introducción y teoria/Conceptos iniciales sobre las bases de datos relacionales, introducción al módelo entidad-relación.docx
@@ -1520,7 +1520,7 @@
           </mc:Choice>
           <mc:Fallback>
             <w:pict>
-              <v:shapetype w14:anchorId="0C20C22F" id="_x0000_t32" coordsize="21600,21600" o:spt="32" o:oned="t" path="m0,0l21600,21600e" filled="f">
+              <v:shapetype w14:anchorId="6913329C" id="_x0000_t32" coordsize="21600,21600" o:spt="32" o:oned="t" path="m0,0l21600,21600e" filled="f">
                 <v:path arrowok="t" fillok="f" o:connecttype="none"/>
                 <o:lock v:ext="edit" shapetype="t"/>
               </v:shapetype>
@@ -8944,7 +8944,15 @@
           <w:sz w:val="20"/>
           <w:szCs w:val="20"/>
         </w:rPr>
-        <w:t xml:space="preserve">estamos hablando de algo que se llama: </w:t>
+        <w:t>estamos hablando de algo qu</w:t>
+      </w:r>
+      <w:bookmarkStart w:id="0" w:name="_GoBack"/>
+      <w:r>
+        <w:rPr>
+          <w:sz w:val="20"/>
+          <w:szCs w:val="20"/>
+        </w:rPr>
+        <w:t xml:space="preserve">e se llama: </w:t>
       </w:r>
       <w:r>
         <w:rPr>
@@ -9066,6 +9074,7 @@
         <w:t>entidades fuertes.</w:t>
       </w:r>
     </w:p>
+    <w:bookmarkEnd w:id="0"/>
     <w:p>
       <w:pPr>
         <w:wordWrap w:val="0"/>
@@ -12885,8 +12894,6 @@
         </w:rPr>
         <w:t>Elaborado por Roberto Velasquez Dean en base al Curso de Platzi: Fundamentos de Bases de Datos.</w:t>
       </w:r>
-      <w:bookmarkStart w:id="0" w:name="_GoBack"/>
-      <w:bookmarkEnd w:id="0"/>
     </w:p>
     <w:sectPr>
       <w:headerReference w:type="default" r:id="rId57"/>

</xml_diff>